<commit_message>
addition of RD's questions at first stage
</commit_message>
<xml_diff>
--- a/Lit_Review_Plan.docx
+++ b/Lit_Review_Plan.docx
@@ -235,8 +235,60 @@
           <w:p/>
           <w:p>
             <w:r>
-              <w:t>What are the influential item predictors in word recognition processes and how do they differ as a function of individual differences?</w:t>
-            </w:r>
+              <w:t xml:space="preserve">What are the influential item predictors in word recognition processes and how do they </w:t>
+            </w:r>
+            <w:r>
+              <w:t>vary</w:t>
+            </w:r>
+            <w:bookmarkStart w:id="0" w:name="_GoBack"/>
+            <w:bookmarkEnd w:id="0"/>
+            <w:r>
+              <w:t xml:space="preserve"> as a function of individual differences?</w:t>
+            </w:r>
+          </w:p>
+          <w:p>
+            <w:pPr>
+              <w:widowControl w:val="0"/>
+              <w:autoSpaceDE w:val="0"/>
+              <w:autoSpaceDN w:val="0"/>
+              <w:adjustRightInd w:val="0"/>
+              <w:spacing w:line="320" w:lineRule="atLeast"/>
+            </w:pPr>
+            <w:dir w:val="ltr">
+              <w:r>
+                <w:t>-- How do the effects of word attributes vary across the population? Variation in the effect of frequency over age differences, vocabulary differences?</w:t>
+              </w:r>
+              <w:r>
+                <w:t>‬</w:t>
+              </w:r>
+            </w:dir>
+          </w:p>
+          <w:p>
+            <w:pPr>
+              <w:widowControl w:val="0"/>
+              <w:autoSpaceDE w:val="0"/>
+              <w:autoSpaceDN w:val="0"/>
+              <w:adjustRightInd w:val="0"/>
+              <w:spacing w:line="320" w:lineRule="atLeast"/>
+            </w:pPr>
+            <w:dir w:val="ltr">
+              <w:r>
+                <w:t>-- What dimensions of reader differences matter? Age, vocabulary, print exposure, spelling knowledge, phonological coding skill ...</w:t>
+              </w:r>
+              <w:r>
+                <w:t>‬</w:t>
+              </w:r>
+            </w:dir>
+          </w:p>
+          <w:p>
+            <w:dir w:val="ltr">
+              <w:r>
+                <w:t>-- Should language differences be seen simply as another dimension of individual differences?</w:t>
+              </w:r>
+              <w:r>
+                <w:t>‬</w:t>
+              </w:r>
+            </w:dir>
           </w:p>
         </w:tc>
       </w:tr>
@@ -1117,10 +1169,7 @@
         <w:t>Review Question</w:t>
       </w:r>
       <w:r>
-        <w:t xml:space="preserve">:  </w:t>
-      </w:r>
-      <w:r>
-        <w:t>What are the influential item predictors in word recognition processes and how do they differ as a function of individual differences?</w:t>
+        <w:t>:  What are the influential item predictors in word recognition processes and how do they differ as a function of individual differences?</w:t>
       </w:r>
     </w:p>
     <w:p/>
@@ -1139,12 +1188,7 @@
         <w:t xml:space="preserve">:  Keyword searches through </w:t>
       </w:r>
       <w:r>
-        <w:t>Ebscohost / PsychInfo / PubMed.  ***</w:t>
-      </w:r>
-      <w:bookmarkStart w:id="0" w:name="_GoBack"/>
-      <w:bookmarkEnd w:id="0"/>
-      <w:r>
-        <w:t>Keywords TBC</w:t>
+        <w:t>Ebscohost / PsychInfo / PubMed.  ***Keywords TBC</w:t>
       </w:r>
     </w:p>
     <w:p>

</xml_diff>

<commit_message>
review protocol fleshed out
</commit_message>
<xml_diff>
--- a/Lit_Review_Plan.docx
+++ b/Lit_Review_Plan.docx
@@ -240,8 +240,6 @@
             <w:r>
               <w:t>vary</w:t>
             </w:r>
-            <w:bookmarkStart w:id="0" w:name="_GoBack"/>
-            <w:bookmarkEnd w:id="0"/>
             <w:r>
               <w:t xml:space="preserve"> as a function of individual differences?</w:t>
             </w:r>
@@ -261,6 +259,9 @@
               <w:r>
                 <w:t>‬</w:t>
               </w:r>
+              <w:r>
+                <w:t>‬</w:t>
+              </w:r>
             </w:dir>
           </w:p>
           <w:p>
@@ -278,12 +279,18 @@
               <w:r>
                 <w:t>‬</w:t>
               </w:r>
+              <w:r>
+                <w:t>‬</w:t>
+              </w:r>
             </w:dir>
           </w:p>
           <w:p>
             <w:dir w:val="ltr">
               <w:r>
                 <w:t>-- Should language differences be seen simply as another dimension of individual differences?</w:t>
+              </w:r>
+              <w:r>
+                <w:t>‬</w:t>
               </w:r>
               <w:r>
                 <w:t>‬</w:t>
@@ -1121,7 +1128,7 @@
         <w:rPr>
           <w:u w:val="single"/>
         </w:rPr>
-        <w:t>REVIEW PROTOCOL</w:t>
+        <w:br w:type="page"/>
       </w:r>
     </w:p>
     <w:p>
@@ -1130,6 +1137,19 @@
           <w:u w:val="single"/>
         </w:rPr>
       </w:pPr>
+      <w:r>
+        <w:rPr>
+          <w:u w:val="single"/>
+        </w:rPr>
+        <w:t>REVIEW PROTOCOL</w:t>
+      </w:r>
+    </w:p>
+    <w:p>
+      <w:pPr>
+        <w:rPr>
+          <w:u w:val="single"/>
+        </w:rPr>
+      </w:pPr>
     </w:p>
     <w:p>
       <w:pPr>
@@ -1182,13 +1202,277 @@
         </w:numPr>
       </w:pPr>
       <w:r>
-        <w:t>Search Strategy</w:t>
-      </w:r>
-      <w:r>
-        <w:t xml:space="preserve">:  Keyword searches through </w:t>
-      </w:r>
-      <w:r>
-        <w:t>Ebscohost / PsychInfo / PubMed.  ***Keywords TBC</w:t>
+        <w:t>Study selection criteria and procedures</w:t>
+      </w:r>
+      <w:r>
+        <w:t xml:space="preserve">:  EM to select studies by </w:t>
+      </w:r>
+      <w:r>
+        <w:t>an abstract-sift</w:t>
+      </w:r>
+      <w:r>
+        <w:t xml:space="preserve"> and checking keywords:  a comparison between any of the groups listed below using person and item level effects and one of the experimental paradigms will be included.</w:t>
+      </w:r>
+    </w:p>
+    <w:p>
+      <w:pPr>
+        <w:pStyle w:val="ListParagraph"/>
+        <w:numPr>
+          <w:ilvl w:val="1"/>
+          <w:numId w:val="2"/>
+        </w:numPr>
+      </w:pPr>
+      <w:r>
+        <w:t>Types of studies</w:t>
+      </w:r>
+    </w:p>
+    <w:p>
+      <w:pPr>
+        <w:pStyle w:val="ListParagraph"/>
+        <w:numPr>
+          <w:ilvl w:val="2"/>
+          <w:numId w:val="2"/>
+        </w:numPr>
+      </w:pPr>
+      <w:r>
+        <w:t>Randomized controlled studies</w:t>
+      </w:r>
+    </w:p>
+    <w:p>
+      <w:pPr>
+        <w:pStyle w:val="ListParagraph"/>
+        <w:numPr>
+          <w:ilvl w:val="2"/>
+          <w:numId w:val="2"/>
+        </w:numPr>
+      </w:pPr>
+      <w:r>
+        <w:t>Quasi experimental studies</w:t>
+      </w:r>
+    </w:p>
+    <w:p>
+      <w:pPr>
+        <w:pStyle w:val="ListParagraph"/>
+        <w:numPr>
+          <w:ilvl w:val="2"/>
+          <w:numId w:val="2"/>
+        </w:numPr>
+      </w:pPr>
+      <w:r>
+        <w:t>…using experimental designs to manipulate person level and item level predictors</w:t>
+      </w:r>
+    </w:p>
+    <w:p>
+      <w:pPr>
+        <w:pStyle w:val="ListParagraph"/>
+        <w:ind w:left="2160"/>
+      </w:pPr>
+    </w:p>
+    <w:p>
+      <w:pPr>
+        <w:pStyle w:val="ListParagraph"/>
+        <w:numPr>
+          <w:ilvl w:val="1"/>
+          <w:numId w:val="2"/>
+        </w:numPr>
+      </w:pPr>
+      <w:r>
+        <w:t>Types of populations</w:t>
+      </w:r>
+    </w:p>
+    <w:p>
+      <w:pPr>
+        <w:pStyle w:val="ListParagraph"/>
+        <w:numPr>
+          <w:ilvl w:val="2"/>
+          <w:numId w:val="2"/>
+        </w:numPr>
+      </w:pPr>
+      <w:r>
+        <w:t>Comparisons between skilled and struggling readers defined as</w:t>
+      </w:r>
+    </w:p>
+    <w:p>
+      <w:pPr>
+        <w:pStyle w:val="ListParagraph"/>
+        <w:numPr>
+          <w:ilvl w:val="3"/>
+          <w:numId w:val="2"/>
+        </w:numPr>
+      </w:pPr>
+      <w:r>
+        <w:t>School age</w:t>
+      </w:r>
+    </w:p>
+    <w:p>
+      <w:pPr>
+        <w:pStyle w:val="ListParagraph"/>
+        <w:numPr>
+          <w:ilvl w:val="3"/>
+          <w:numId w:val="2"/>
+        </w:numPr>
+      </w:pPr>
+      <w:r>
+        <w:t>Young people</w:t>
+      </w:r>
+    </w:p>
+    <w:p>
+      <w:pPr>
+        <w:pStyle w:val="ListParagraph"/>
+        <w:numPr>
+          <w:ilvl w:val="3"/>
+          <w:numId w:val="2"/>
+        </w:numPr>
+      </w:pPr>
+      <w:r>
+        <w:t>Adults</w:t>
+      </w:r>
+    </w:p>
+    <w:p>
+      <w:pPr>
+        <w:pStyle w:val="ListParagraph"/>
+        <w:numPr>
+          <w:ilvl w:val="3"/>
+          <w:numId w:val="2"/>
+        </w:numPr>
+      </w:pPr>
+      <w:r>
+        <w:t>Language disorders – developmental and acquired</w:t>
+      </w:r>
+    </w:p>
+    <w:p/>
+    <w:p>
+      <w:pPr>
+        <w:pStyle w:val="ListParagraph"/>
+        <w:numPr>
+          <w:ilvl w:val="1"/>
+          <w:numId w:val="2"/>
+        </w:numPr>
+      </w:pPr>
+      <w:r>
+        <w:t>Types of interventions / exposure</w:t>
+      </w:r>
+    </w:p>
+    <w:p>
+      <w:pPr>
+        <w:pStyle w:val="ListParagraph"/>
+        <w:numPr>
+          <w:ilvl w:val="2"/>
+          <w:numId w:val="2"/>
+        </w:numPr>
+      </w:pPr>
+      <w:r>
+        <w:t>Word naming</w:t>
+      </w:r>
+    </w:p>
+    <w:p>
+      <w:pPr>
+        <w:pStyle w:val="ListParagraph"/>
+        <w:numPr>
+          <w:ilvl w:val="2"/>
+          <w:numId w:val="2"/>
+        </w:numPr>
+      </w:pPr>
+      <w:r>
+        <w:t>Lexical Decision</w:t>
+      </w:r>
+    </w:p>
+    <w:p>
+      <w:pPr>
+        <w:pStyle w:val="ListParagraph"/>
+        <w:numPr>
+          <w:ilvl w:val="2"/>
+          <w:numId w:val="2"/>
+        </w:numPr>
+      </w:pPr>
+      <w:r>
+        <w:t>Masked Priming</w:t>
+      </w:r>
+    </w:p>
+    <w:p/>
+    <w:p>
+      <w:pPr>
+        <w:pStyle w:val="ListParagraph"/>
+        <w:numPr>
+          <w:ilvl w:val="1"/>
+          <w:numId w:val="2"/>
+        </w:numPr>
+      </w:pPr>
+      <w:r>
+        <w:t>Types of outcome</w:t>
+      </w:r>
+    </w:p>
+    <w:p>
+      <w:pPr>
+        <w:pStyle w:val="ListParagraph"/>
+        <w:numPr>
+          <w:ilvl w:val="2"/>
+          <w:numId w:val="2"/>
+        </w:numPr>
+      </w:pPr>
+      <w:r>
+        <w:t>Effects of person level measures / item level measures and interactions</w:t>
+      </w:r>
+    </w:p>
+    <w:p>
+      <w:pPr>
+        <w:pStyle w:val="ListParagraph"/>
+        <w:numPr>
+          <w:ilvl w:val="2"/>
+          <w:numId w:val="2"/>
+        </w:numPr>
+      </w:pPr>
+      <w:r>
+        <w:t>Variation in size and direction of effect</w:t>
+      </w:r>
+    </w:p>
+    <w:p/>
+    <w:p>
+      <w:pPr>
+        <w:pStyle w:val="ListParagraph"/>
+        <w:numPr>
+          <w:ilvl w:val="1"/>
+          <w:numId w:val="2"/>
+        </w:numPr>
+      </w:pPr>
+      <w:r>
+        <w:t>Settings / context</w:t>
+      </w:r>
+    </w:p>
+    <w:p>
+      <w:pPr>
+        <w:pStyle w:val="ListParagraph"/>
+        <w:numPr>
+          <w:ilvl w:val="2"/>
+          <w:numId w:val="2"/>
+        </w:numPr>
+      </w:pPr>
+      <w:r>
+        <w:t>Schools</w:t>
+      </w:r>
+    </w:p>
+    <w:p>
+      <w:pPr>
+        <w:pStyle w:val="ListParagraph"/>
+        <w:numPr>
+          <w:ilvl w:val="2"/>
+          <w:numId w:val="2"/>
+        </w:numPr>
+      </w:pPr>
+      <w:r>
+        <w:t>Adult learner education settings</w:t>
+      </w:r>
+    </w:p>
+    <w:p>
+      <w:pPr>
+        <w:pStyle w:val="ListParagraph"/>
+        <w:numPr>
+          <w:ilvl w:val="2"/>
+          <w:numId w:val="2"/>
+        </w:numPr>
+      </w:pPr>
+      <w:r>
+        <w:t>Special schools</w:t>
       </w:r>
     </w:p>
     <w:p>
@@ -1200,9 +1484,400 @@
         </w:numPr>
       </w:pPr>
       <w:r>
-        <w:t>Study selection criteria and procedures</w:t>
-      </w:r>
-    </w:p>
+        <w:t xml:space="preserve">Search Strategy:  </w:t>
+      </w:r>
+    </w:p>
+    <w:p>
+      <w:pPr>
+        <w:pStyle w:val="ListParagraph"/>
+        <w:numPr>
+          <w:ilvl w:val="1"/>
+          <w:numId w:val="2"/>
+        </w:numPr>
+      </w:pPr>
+      <w:r>
+        <w:t>Electronic database search of</w:t>
+      </w:r>
+    </w:p>
+    <w:p>
+      <w:pPr>
+        <w:pStyle w:val="ListParagraph"/>
+        <w:numPr>
+          <w:ilvl w:val="2"/>
+          <w:numId w:val="2"/>
+        </w:numPr>
+      </w:pPr>
+      <w:r>
+        <w:t>Ebscohost</w:t>
+      </w:r>
+    </w:p>
+    <w:p>
+      <w:pPr>
+        <w:pStyle w:val="ListParagraph"/>
+        <w:numPr>
+          <w:ilvl w:val="2"/>
+          <w:numId w:val="2"/>
+        </w:numPr>
+      </w:pPr>
+      <w:r>
+        <w:t>Psyc</w:t>
+      </w:r>
+      <w:r>
+        <w:t>hInfo</w:t>
+      </w:r>
+    </w:p>
+    <w:p>
+      <w:pPr>
+        <w:pStyle w:val="ListParagraph"/>
+        <w:numPr>
+          <w:ilvl w:val="2"/>
+          <w:numId w:val="2"/>
+        </w:numPr>
+      </w:pPr>
+      <w:r>
+        <w:t>PsycArticles</w:t>
+      </w:r>
+    </w:p>
+    <w:p>
+      <w:pPr>
+        <w:pStyle w:val="ListParagraph"/>
+        <w:numPr>
+          <w:ilvl w:val="2"/>
+          <w:numId w:val="2"/>
+        </w:numPr>
+      </w:pPr>
+      <w:r>
+        <w:t>Academic Search Complete</w:t>
+      </w:r>
+    </w:p>
+    <w:p>
+      <w:pPr>
+        <w:pStyle w:val="ListParagraph"/>
+        <w:numPr>
+          <w:ilvl w:val="2"/>
+          <w:numId w:val="2"/>
+        </w:numPr>
+      </w:pPr>
+      <w:r>
+        <w:t>Scopus</w:t>
+      </w:r>
+    </w:p>
+    <w:p>
+      <w:pPr>
+        <w:pStyle w:val="ListParagraph"/>
+        <w:numPr>
+          <w:ilvl w:val="2"/>
+          <w:numId w:val="2"/>
+        </w:numPr>
+      </w:pPr>
+      <w:r>
+        <w:t xml:space="preserve">Dissertations and Theses. </w:t>
+      </w:r>
+    </w:p>
+    <w:p>
+      <w:pPr>
+        <w:pStyle w:val="ListParagraph"/>
+        <w:numPr>
+          <w:ilvl w:val="1"/>
+          <w:numId w:val="2"/>
+        </w:numPr>
+      </w:pPr>
+      <w:r>
+        <w:t>Using keywords:</w:t>
+      </w:r>
+    </w:p>
+    <w:p>
+      <w:pPr>
+        <w:pStyle w:val="ListParagraph"/>
+        <w:numPr>
+          <w:ilvl w:val="2"/>
+          <w:numId w:val="2"/>
+        </w:numPr>
+      </w:pPr>
+      <w:r>
+        <w:t>Individual differences</w:t>
+      </w:r>
+    </w:p>
+    <w:p>
+      <w:pPr>
+        <w:pStyle w:val="ListParagraph"/>
+        <w:numPr>
+          <w:ilvl w:val="2"/>
+          <w:numId w:val="2"/>
+        </w:numPr>
+      </w:pPr>
+      <w:r>
+        <w:t>Word recognition</w:t>
+      </w:r>
+    </w:p>
+    <w:p>
+      <w:pPr>
+        <w:pStyle w:val="ListParagraph"/>
+        <w:numPr>
+          <w:ilvl w:val="2"/>
+          <w:numId w:val="2"/>
+        </w:numPr>
+      </w:pPr>
+      <w:r>
+        <w:t>Item effects / psycholinguistic predictors</w:t>
+      </w:r>
+    </w:p>
+    <w:p>
+      <w:pPr>
+        <w:pStyle w:val="ListParagraph"/>
+        <w:numPr>
+          <w:ilvl w:val="3"/>
+          <w:numId w:val="2"/>
+        </w:numPr>
+      </w:pPr>
+      <w:r>
+        <w:t>Word frequency</w:t>
+      </w:r>
+      <w:r>
+        <w:t xml:space="preserve"> / contextual diversity</w:t>
+      </w:r>
+    </w:p>
+    <w:p>
+      <w:pPr>
+        <w:pStyle w:val="ListParagraph"/>
+        <w:numPr>
+          <w:ilvl w:val="3"/>
+          <w:numId w:val="2"/>
+        </w:numPr>
+      </w:pPr>
+      <w:r>
+        <w:t>Word length</w:t>
+      </w:r>
+    </w:p>
+    <w:p>
+      <w:pPr>
+        <w:pStyle w:val="ListParagraph"/>
+        <w:numPr>
+          <w:ilvl w:val="3"/>
+          <w:numId w:val="2"/>
+        </w:numPr>
+      </w:pPr>
+      <w:r>
+        <w:t>Age of acquisition</w:t>
+      </w:r>
+    </w:p>
+    <w:p>
+      <w:pPr>
+        <w:pStyle w:val="ListParagraph"/>
+        <w:numPr>
+          <w:ilvl w:val="3"/>
+          <w:numId w:val="2"/>
+        </w:numPr>
+      </w:pPr>
+      <w:r>
+        <w:t>Neighbourhood effects</w:t>
+      </w:r>
+    </w:p>
+    <w:p>
+      <w:pPr>
+        <w:pStyle w:val="ListParagraph"/>
+        <w:numPr>
+          <w:ilvl w:val="4"/>
+          <w:numId w:val="2"/>
+        </w:numPr>
+      </w:pPr>
+      <w:r>
+        <w:t xml:space="preserve">Orthographic </w:t>
+      </w:r>
+    </w:p>
+    <w:p>
+      <w:pPr>
+        <w:pStyle w:val="ListParagraph"/>
+        <w:numPr>
+          <w:ilvl w:val="4"/>
+          <w:numId w:val="2"/>
+        </w:numPr>
+      </w:pPr>
+      <w:r>
+        <w:t>Phonographic</w:t>
+      </w:r>
+    </w:p>
+    <w:p>
+      <w:pPr>
+        <w:pStyle w:val="ListParagraph"/>
+        <w:numPr>
+          <w:ilvl w:val="3"/>
+          <w:numId w:val="2"/>
+        </w:numPr>
+      </w:pPr>
+      <w:r>
+        <w:t>Consistency effects</w:t>
+      </w:r>
+    </w:p>
+    <w:p>
+      <w:pPr>
+        <w:pStyle w:val="ListParagraph"/>
+        <w:numPr>
+          <w:ilvl w:val="3"/>
+          <w:numId w:val="2"/>
+        </w:numPr>
+      </w:pPr>
+      <w:r>
+        <w:t>Imageability effects</w:t>
+      </w:r>
+    </w:p>
+    <w:p>
+      <w:pPr>
+        <w:pStyle w:val="ListParagraph"/>
+        <w:numPr>
+          <w:ilvl w:val="3"/>
+          <w:numId w:val="2"/>
+        </w:numPr>
+      </w:pPr>
+      <w:r>
+        <w:t>Valence effects</w:t>
+      </w:r>
+    </w:p>
+    <w:p>
+      <w:pPr>
+        <w:pStyle w:val="ListParagraph"/>
+        <w:numPr>
+          <w:ilvl w:val="2"/>
+          <w:numId w:val="2"/>
+        </w:numPr>
+      </w:pPr>
+      <w:r>
+        <w:t>Person-level effects / subject attributes</w:t>
+      </w:r>
+    </w:p>
+    <w:p>
+      <w:pPr>
+        <w:pStyle w:val="ListParagraph"/>
+        <w:numPr>
+          <w:ilvl w:val="3"/>
+          <w:numId w:val="2"/>
+        </w:numPr>
+      </w:pPr>
+      <w:r>
+        <w:t>Word reading</w:t>
+      </w:r>
+    </w:p>
+    <w:p>
+      <w:pPr>
+        <w:pStyle w:val="ListParagraph"/>
+        <w:numPr>
+          <w:ilvl w:val="3"/>
+          <w:numId w:val="2"/>
+        </w:numPr>
+      </w:pPr>
+      <w:r>
+        <w:t>Phonological decoding / nonword reading</w:t>
+      </w:r>
+    </w:p>
+    <w:p>
+      <w:pPr>
+        <w:pStyle w:val="ListParagraph"/>
+        <w:numPr>
+          <w:ilvl w:val="3"/>
+          <w:numId w:val="2"/>
+        </w:numPr>
+      </w:pPr>
+      <w:r>
+        <w:t>Phonnological ability / spoonerisms</w:t>
+      </w:r>
+    </w:p>
+    <w:p>
+      <w:pPr>
+        <w:pStyle w:val="ListParagraph"/>
+        <w:numPr>
+          <w:ilvl w:val="3"/>
+          <w:numId w:val="2"/>
+        </w:numPr>
+      </w:pPr>
+      <w:r>
+        <w:t>Vocabulary</w:t>
+      </w:r>
+    </w:p>
+    <w:p>
+      <w:pPr>
+        <w:pStyle w:val="ListParagraph"/>
+        <w:numPr>
+          <w:ilvl w:val="4"/>
+          <w:numId w:val="2"/>
+        </w:numPr>
+      </w:pPr>
+      <w:r>
+        <w:t>Receptive / expressive</w:t>
+      </w:r>
+    </w:p>
+    <w:p>
+      <w:pPr>
+        <w:pStyle w:val="ListParagraph"/>
+        <w:numPr>
+          <w:ilvl w:val="4"/>
+          <w:numId w:val="2"/>
+        </w:numPr>
+      </w:pPr>
+      <w:r>
+        <w:t>Breadth / depth</w:t>
+      </w:r>
+    </w:p>
+    <w:p>
+      <w:pPr>
+        <w:pStyle w:val="ListParagraph"/>
+        <w:numPr>
+          <w:ilvl w:val="3"/>
+          <w:numId w:val="2"/>
+        </w:numPr>
+      </w:pPr>
+      <w:r>
+        <w:t>Spelling</w:t>
+      </w:r>
+    </w:p>
+    <w:p>
+      <w:pPr>
+        <w:pStyle w:val="ListParagraph"/>
+        <w:numPr>
+          <w:ilvl w:val="2"/>
+          <w:numId w:val="2"/>
+        </w:numPr>
+      </w:pPr>
+      <w:r>
+        <w:t>Experimental tasks</w:t>
+      </w:r>
+    </w:p>
+    <w:p>
+      <w:pPr>
+        <w:pStyle w:val="ListParagraph"/>
+        <w:numPr>
+          <w:ilvl w:val="3"/>
+          <w:numId w:val="2"/>
+        </w:numPr>
+      </w:pPr>
+      <w:r>
+        <w:t>Lexical Decision</w:t>
+      </w:r>
+    </w:p>
+    <w:p>
+      <w:pPr>
+        <w:pStyle w:val="ListParagraph"/>
+        <w:numPr>
+          <w:ilvl w:val="3"/>
+          <w:numId w:val="2"/>
+        </w:numPr>
+      </w:pPr>
+      <w:r>
+        <w:t>Word Naming</w:t>
+      </w:r>
+    </w:p>
+    <w:p>
+      <w:pPr>
+        <w:pStyle w:val="ListParagraph"/>
+        <w:numPr>
+          <w:ilvl w:val="3"/>
+          <w:numId w:val="2"/>
+        </w:numPr>
+      </w:pPr>
+      <w:r>
+        <w:t>Masked Priming</w:t>
+      </w:r>
+    </w:p>
+    <w:p/>
     <w:p>
       <w:pPr>
         <w:pStyle w:val="ListParagraph"/>
@@ -1219,6 +1894,30 @@
       <w:pPr>
         <w:pStyle w:val="ListParagraph"/>
         <w:numPr>
+          <w:ilvl w:val="1"/>
+          <w:numId w:val="2"/>
+        </w:numPr>
+      </w:pPr>
+      <w:r>
+        <w:t>Need to read chapter 7 of book and evaluate checklists for use / adapt</w:t>
+      </w:r>
+    </w:p>
+    <w:p>
+      <w:pPr>
+        <w:pStyle w:val="ListParagraph"/>
+        <w:numPr>
+          <w:ilvl w:val="1"/>
+          <w:numId w:val="2"/>
+        </w:numPr>
+      </w:pPr>
+      <w:r>
+        <w:t>Watch Cochrane online learning module for review</w:t>
+      </w:r>
+    </w:p>
+    <w:p>
+      <w:pPr>
+        <w:pStyle w:val="ListParagraph"/>
+        <w:numPr>
           <w:ilvl w:val="0"/>
           <w:numId w:val="2"/>
         </w:numPr>
@@ -1231,6 +1930,65 @@
       <w:pPr>
         <w:pStyle w:val="ListParagraph"/>
         <w:numPr>
+          <w:ilvl w:val="1"/>
+          <w:numId w:val="2"/>
+        </w:numPr>
+      </w:pPr>
+      <w:r>
+        <w:t>Need training / to read about meta-analysis here</w:t>
+      </w:r>
+      <w:r>
+        <w:t>:  RevMan 5 / beta web-based version of RevMan 2017</w:t>
+      </w:r>
+    </w:p>
+    <w:p>
+      <w:pPr>
+        <w:pStyle w:val="ListParagraph"/>
+        <w:numPr>
+          <w:ilvl w:val="1"/>
+          <w:numId w:val="2"/>
+        </w:numPr>
+      </w:pPr>
+      <w:r>
+        <w:t>Need to read chapters 8 / 9 of book</w:t>
+      </w:r>
+    </w:p>
+    <w:p>
+      <w:pPr>
+        <w:pStyle w:val="ListParagraph"/>
+        <w:numPr>
+          <w:ilvl w:val="1"/>
+          <w:numId w:val="2"/>
+        </w:numPr>
+      </w:pPr>
+      <w:r>
+        <w:t>Forest plots?</w:t>
+      </w:r>
+      <w:r>
+        <w:t>. R package ‘Meta’</w:t>
+      </w:r>
+      <w:bookmarkStart w:id="0" w:name="_GoBack"/>
+      <w:bookmarkEnd w:id="0"/>
+    </w:p>
+    <w:p>
+      <w:pPr>
+        <w:pStyle w:val="ListParagraph"/>
+        <w:numPr>
+          <w:ilvl w:val="1"/>
+          <w:numId w:val="2"/>
+        </w:numPr>
+      </w:pPr>
+      <w:r>
+        <w:t xml:space="preserve">Possibly need to conduct a sensitivity analysis  pg. 196 / </w:t>
+      </w:r>
+      <w:r>
+        <w:t>209</w:t>
+      </w:r>
+    </w:p>
+    <w:p>
+      <w:pPr>
+        <w:pStyle w:val="ListParagraph"/>
+        <w:numPr>
           <w:ilvl w:val="0"/>
           <w:numId w:val="2"/>
         </w:numPr>
@@ -1243,12 +2001,30 @@
       <w:pPr>
         <w:pStyle w:val="ListParagraph"/>
         <w:numPr>
+          <w:ilvl w:val="1"/>
+          <w:numId w:val="2"/>
+        </w:numPr>
+      </w:pPr>
+      <w:r>
+        <w:t>Quantitative data</w:t>
+      </w:r>
+    </w:p>
+    <w:p>
+      <w:pPr>
+        <w:pStyle w:val="ListParagraph"/>
+        <w:numPr>
           <w:ilvl w:val="0"/>
           <w:numId w:val="2"/>
         </w:numPr>
       </w:pPr>
       <w:r>
-        <w:t>Project timetable</w:t>
+        <w:t>Project timetable – above</w:t>
+      </w:r>
+    </w:p>
+    <w:p/>
+    <w:p>
+      <w:r>
+        <w:t>Submission to Psych Bulletin – latest 30 June 2017</w:t>
       </w:r>
     </w:p>
     <w:sectPr>
@@ -1266,7 +2042,7 @@
   <w:abstractNum w:abstractNumId="0">
     <w:nsid w:val="41144B13"/>
     <w:multiLevelType w:val="hybridMultilevel"/>
-    <w:tmpl w:val="A3E28F0A"/>
+    <w:tmpl w:val="81C4BA48"/>
     <w:lvl w:ilvl="0" w:tplc="04090001">
       <w:start w:val="1"/>
       <w:numFmt w:val="bullet"/>
@@ -1279,7 +2055,7 @@
         <w:rFonts w:ascii="Symbol" w:hAnsi="Symbol" w:hint="default"/>
       </w:rPr>
     </w:lvl>
-    <w:lvl w:ilvl="1" w:tplc="04090003" w:tentative="1">
+    <w:lvl w:ilvl="1" w:tplc="04090003">
       <w:start w:val="1"/>
       <w:numFmt w:val="bullet"/>
       <w:lvlText w:val="o"/>
@@ -1291,7 +2067,7 @@
         <w:rFonts w:ascii="Courier New" w:hAnsi="Courier New" w:cs="Courier New" w:hint="default"/>
       </w:rPr>
     </w:lvl>
-    <w:lvl w:ilvl="2" w:tplc="04090005" w:tentative="1">
+    <w:lvl w:ilvl="2" w:tplc="04090005">
       <w:start w:val="1"/>
       <w:numFmt w:val="bullet"/>
       <w:lvlText w:val=""/>
@@ -1303,7 +2079,7 @@
         <w:rFonts w:ascii="Wingdings" w:hAnsi="Wingdings" w:hint="default"/>
       </w:rPr>
     </w:lvl>
-    <w:lvl w:ilvl="3" w:tplc="04090001" w:tentative="1">
+    <w:lvl w:ilvl="3" w:tplc="04090001">
       <w:start w:val="1"/>
       <w:numFmt w:val="bullet"/>
       <w:lvlText w:val=""/>
@@ -1315,7 +2091,7 @@
         <w:rFonts w:ascii="Symbol" w:hAnsi="Symbol" w:hint="default"/>
       </w:rPr>
     </w:lvl>
-    <w:lvl w:ilvl="4" w:tplc="04090003" w:tentative="1">
+    <w:lvl w:ilvl="4" w:tplc="04090003">
       <w:start w:val="1"/>
       <w:numFmt w:val="bullet"/>
       <w:lvlText w:val="o"/>

</xml_diff>

<commit_message>
updated with downloads on Monday 31/10/16
</commit_message>
<xml_diff>
--- a/Lit_Review_Plan.docx
+++ b/Lit_Review_Plan.docx
@@ -9,135 +9,16 @@
         <w:tblLook w:val="04A0" w:firstRow="1" w:lastRow="0" w:firstColumn="1" w:lastColumn="0" w:noHBand="0" w:noVBand="1"/>
       </w:tblPr>
       <w:tblGrid>
-        <w:gridCol w:w="2047"/>
-        <w:gridCol w:w="2447"/>
-        <w:gridCol w:w="2525"/>
-        <w:gridCol w:w="2526"/>
-        <w:gridCol w:w="4405"/>
+        <w:gridCol w:w="1862"/>
+        <w:gridCol w:w="2357"/>
+        <w:gridCol w:w="2393"/>
+        <w:gridCol w:w="3321"/>
+        <w:gridCol w:w="4017"/>
       </w:tblGrid>
       <w:tr>
         <w:tc>
           <w:tcPr>
-            <w:tcW w:w="2047" w:type="dxa"/>
-          </w:tcPr>
-          <w:p>
-            <w:pPr>
-              <w:pStyle w:val="ListParagraph"/>
-              <w:rPr>
-                <w:b/>
-              </w:rPr>
-            </w:pPr>
-          </w:p>
-        </w:tc>
-        <w:tc>
-          <w:tcPr>
-            <w:tcW w:w="2447" w:type="dxa"/>
-          </w:tcPr>
-          <w:p>
-            <w:pPr>
-              <w:pStyle w:val="ListParagraph"/>
-              <w:numPr>
-                <w:ilvl w:val="0"/>
-                <w:numId w:val="1"/>
-              </w:numPr>
-              <w:rPr>
-                <w:b/>
-              </w:rPr>
-            </w:pPr>
-            <w:r>
-              <w:rPr>
-                <w:b/>
-              </w:rPr>
-              <w:t xml:space="preserve"> </w:t>
-            </w:r>
-            <w:r>
-              <w:rPr>
-                <w:b/>
-              </w:rPr>
-              <w:t>Search</w:t>
-            </w:r>
-          </w:p>
-        </w:tc>
-        <w:tc>
-          <w:tcPr>
-            <w:tcW w:w="2525" w:type="dxa"/>
-          </w:tcPr>
-          <w:p>
-            <w:pPr>
-              <w:pStyle w:val="ListParagraph"/>
-              <w:numPr>
-                <w:ilvl w:val="0"/>
-                <w:numId w:val="1"/>
-              </w:numPr>
-              <w:rPr>
-                <w:b/>
-              </w:rPr>
-            </w:pPr>
-            <w:r>
-              <w:rPr>
-                <w:b/>
-              </w:rPr>
-              <w:t xml:space="preserve"> </w:t>
-            </w:r>
-            <w:r>
-              <w:rPr>
-                <w:b/>
-              </w:rPr>
-              <w:t>Appraisal</w:t>
-            </w:r>
-          </w:p>
-        </w:tc>
-        <w:tc>
-          <w:tcPr>
-            <w:tcW w:w="2526" w:type="dxa"/>
-          </w:tcPr>
-          <w:p>
-            <w:pPr>
-              <w:pStyle w:val="ListParagraph"/>
-              <w:numPr>
-                <w:ilvl w:val="0"/>
-                <w:numId w:val="1"/>
-              </w:numPr>
-              <w:rPr>
-                <w:b/>
-              </w:rPr>
-            </w:pPr>
-            <w:r>
-              <w:rPr>
-                <w:b/>
-              </w:rPr>
-              <w:t>Synthesis</w:t>
-            </w:r>
-          </w:p>
-        </w:tc>
-        <w:tc>
-          <w:tcPr>
-            <w:tcW w:w="4405" w:type="dxa"/>
-          </w:tcPr>
-          <w:p>
-            <w:pPr>
-              <w:pStyle w:val="ListParagraph"/>
-              <w:numPr>
-                <w:ilvl w:val="0"/>
-                <w:numId w:val="1"/>
-              </w:numPr>
-              <w:rPr>
-                <w:b/>
-              </w:rPr>
-            </w:pPr>
-            <w:r>
-              <w:rPr>
-                <w:b/>
-              </w:rPr>
-              <w:t>Analysis</w:t>
-            </w:r>
-          </w:p>
-        </w:tc>
-      </w:tr>
-      <w:tr>
-        <w:tc>
-          <w:tcPr>
-            <w:tcW w:w="2047" w:type="dxa"/>
+            <w:tcW w:w="1862" w:type="dxa"/>
           </w:tcPr>
           <w:p>
             <w:pPr>
@@ -149,7 +30,7 @@
         </w:tc>
         <w:tc>
           <w:tcPr>
-            <w:tcW w:w="2447" w:type="dxa"/>
+            <w:tcW w:w="2357" w:type="dxa"/>
           </w:tcPr>
           <w:p>
             <w:pPr>
@@ -167,7 +48,7 @@
         </w:tc>
         <w:tc>
           <w:tcPr>
-            <w:tcW w:w="2525" w:type="dxa"/>
+            <w:tcW w:w="2393" w:type="dxa"/>
           </w:tcPr>
           <w:p>
             <w:pPr>
@@ -181,11 +62,17 @@
               </w:rPr>
               <w:t>Completed by…</w:t>
             </w:r>
-          </w:p>
-        </w:tc>
-        <w:tc>
-          <w:tcPr>
-            <w:tcW w:w="2526" w:type="dxa"/>
+            <w:r>
+              <w:rPr>
+                <w:b/>
+              </w:rPr>
+              <w:t>(date)</w:t>
+            </w:r>
+          </w:p>
+        </w:tc>
+        <w:tc>
+          <w:tcPr>
+            <w:tcW w:w="3321" w:type="dxa"/>
           </w:tcPr>
           <w:p>
             <w:pPr>
@@ -203,7 +90,7 @@
         </w:tc>
         <w:tc>
           <w:tcPr>
-            <w:tcW w:w="4405" w:type="dxa"/>
+            <w:tcW w:w="4017" w:type="dxa"/>
           </w:tcPr>
           <w:p>
             <w:r>
@@ -218,13 +105,13 @@
       <w:tr>
         <w:tc>
           <w:tcPr>
-            <w:tcW w:w="2047" w:type="dxa"/>
-          </w:tcPr>
-          <w:p/>
-        </w:tc>
-        <w:tc>
-          <w:tcPr>
-            <w:tcW w:w="11903" w:type="dxa"/>
+            <w:tcW w:w="1862" w:type="dxa"/>
+          </w:tcPr>
+          <w:p/>
+        </w:tc>
+        <w:tc>
+          <w:tcPr>
+            <w:tcW w:w="12088" w:type="dxa"/>
             <w:gridSpan w:val="4"/>
           </w:tcPr>
           <w:p>
@@ -273,6 +160,9 @@
               <w:r>
                 <w:t>‬</w:t>
               </w:r>
+              <w:r>
+                <w:t>‬</w:t>
+              </w:r>
             </w:dir>
           </w:p>
           <w:p>
@@ -299,6 +189,9 @@
               <w:r>
                 <w:t>‬</w:t>
               </w:r>
+              <w:r>
+                <w:t>‬</w:t>
+              </w:r>
             </w:dir>
           </w:p>
           <w:p>
@@ -318,6 +211,9 @@
               <w:r>
                 <w:t>‬</w:t>
               </w:r>
+              <w:r>
+                <w:t>‬</w:t>
+              </w:r>
             </w:dir>
           </w:p>
         </w:tc>
@@ -328,46 +224,126 @@
         </w:trPr>
         <w:tc>
           <w:tcPr>
-            <w:tcW w:w="2047" w:type="dxa"/>
+            <w:tcW w:w="1862" w:type="dxa"/>
             <w:vMerge w:val="restart"/>
           </w:tcPr>
           <w:p>
             <w:r>
-              <w:t>1</w:t>
-            </w:r>
-          </w:p>
-        </w:tc>
-        <w:tc>
-          <w:tcPr>
-            <w:tcW w:w="2447" w:type="dxa"/>
-            <w:vAlign w:val="center"/>
-          </w:tcPr>
-          <w:p>
-            <w:r>
-              <w:t>preliminary scoping searches</w:t>
-            </w:r>
-          </w:p>
-        </w:tc>
-        <w:tc>
-          <w:tcPr>
-            <w:tcW w:w="2525" w:type="dxa"/>
-            <w:vAlign w:val="center"/>
-          </w:tcPr>
-          <w:p/>
-        </w:tc>
-        <w:tc>
-          <w:tcPr>
-            <w:tcW w:w="2526" w:type="dxa"/>
-            <w:vAlign w:val="center"/>
-          </w:tcPr>
-          <w:p/>
-        </w:tc>
-        <w:tc>
-          <w:tcPr>
-            <w:tcW w:w="4405" w:type="dxa"/>
-            <w:vAlign w:val="center"/>
-          </w:tcPr>
-          <w:p/>
+              <w:t>1:</w:t>
+            </w:r>
+          </w:p>
+          <w:p/>
+          <w:p>
+            <w:proofErr w:type="spellStart"/>
+            <w:r>
+              <w:t>Proquest</w:t>
+            </w:r>
+            <w:proofErr w:type="spellEnd"/>
+          </w:p>
+          <w:p>
+            <w:r>
+              <w:t>Scopus</w:t>
+            </w:r>
+          </w:p>
+          <w:p>
+            <w:proofErr w:type="spellStart"/>
+            <w:r>
+              <w:t>Ebscohost</w:t>
+            </w:r>
+            <w:proofErr w:type="spellEnd"/>
+          </w:p>
+          <w:p/>
+          <w:p>
+            <w:r>
+              <w:t>NDLTD</w:t>
+            </w:r>
+          </w:p>
+          <w:p>
+            <w:r>
+              <w:t>PQDT</w:t>
+            </w:r>
+          </w:p>
+          <w:p>
+            <w:r>
+              <w:t>OATD</w:t>
+            </w:r>
+          </w:p>
+          <w:p>
+            <w:r>
+              <w:t xml:space="preserve">Google </w:t>
+            </w:r>
+            <w:proofErr w:type="spellStart"/>
+            <w:r>
+              <w:t>Scholoar</w:t>
+            </w:r>
+            <w:proofErr w:type="spellEnd"/>
+          </w:p>
+          <w:p>
+            <w:r>
+              <w:t>+</w:t>
+            </w:r>
+          </w:p>
+          <w:p>
+            <w:proofErr w:type="spellStart"/>
+            <w:r>
+              <w:t>Lancs</w:t>
+            </w:r>
+            <w:proofErr w:type="spellEnd"/>
+            <w:r>
+              <w:t xml:space="preserve"> Library Service</w:t>
+            </w:r>
+          </w:p>
+        </w:tc>
+        <w:tc>
+          <w:tcPr>
+            <w:tcW w:w="2357" w:type="dxa"/>
+            <w:vAlign w:val="center"/>
+          </w:tcPr>
+          <w:p>
+            <w:proofErr w:type="spellStart"/>
+            <w:r>
+              <w:t>Finalise</w:t>
+            </w:r>
+            <w:proofErr w:type="spellEnd"/>
+            <w:r>
+              <w:t xml:space="preserve"> review protocol</w:t>
+            </w:r>
+          </w:p>
+        </w:tc>
+        <w:tc>
+          <w:tcPr>
+            <w:tcW w:w="2393" w:type="dxa"/>
+            <w:vAlign w:val="center"/>
+          </w:tcPr>
+          <w:p>
+            <w:r>
+              <w:t>EM – 12/10/16</w:t>
+            </w:r>
+          </w:p>
+        </w:tc>
+        <w:tc>
+          <w:tcPr>
+            <w:tcW w:w="3321" w:type="dxa"/>
+            <w:vAlign w:val="center"/>
+          </w:tcPr>
+          <w:p>
+            <w:proofErr w:type="spellStart"/>
+            <w:r>
+              <w:t>Lit_Review_Plan</w:t>
+            </w:r>
+            <w:proofErr w:type="spellEnd"/>
+          </w:p>
+        </w:tc>
+        <w:tc>
+          <w:tcPr>
+            <w:tcW w:w="4017" w:type="dxa"/>
+            <w:vAlign w:val="center"/>
+          </w:tcPr>
+          <w:p>
+            <w:r>
+              <w:t>Complete</w:t>
+            </w:r>
+          </w:p>
         </w:tc>
       </w:tr>
       <w:tr>
@@ -376,47 +352,62 @@
         </w:trPr>
         <w:tc>
           <w:tcPr>
-            <w:tcW w:w="2047" w:type="dxa"/>
+            <w:tcW w:w="1862" w:type="dxa"/>
             <w:vMerge/>
           </w:tcPr>
           <w:p/>
         </w:tc>
         <w:tc>
           <w:tcPr>
-            <w:tcW w:w="2447" w:type="dxa"/>
-            <w:vAlign w:val="center"/>
-          </w:tcPr>
-          <w:p>
+            <w:tcW w:w="2357" w:type="dxa"/>
+            <w:vAlign w:val="center"/>
+          </w:tcPr>
+          <w:p>
+            <w:r>
+              <w:t>preliminary scoping searches</w:t>
+            </w:r>
+          </w:p>
+        </w:tc>
+        <w:tc>
+          <w:tcPr>
+            <w:tcW w:w="2393" w:type="dxa"/>
+            <w:vAlign w:val="center"/>
+          </w:tcPr>
+          <w:p>
+            <w:r>
+              <w:t>EM – 14/10/16</w:t>
+            </w:r>
+          </w:p>
+        </w:tc>
+        <w:tc>
+          <w:tcPr>
+            <w:tcW w:w="3321" w:type="dxa"/>
+            <w:vAlign w:val="center"/>
+          </w:tcPr>
+          <w:p>
+            <w:r>
+              <w:t xml:space="preserve">Emails – stored in folder in </w:t>
+            </w:r>
             <w:proofErr w:type="spellStart"/>
             <w:r>
-              <w:t>Finalise</w:t>
+              <w:t>lancs</w:t>
             </w:r>
             <w:proofErr w:type="spellEnd"/>
             <w:r>
-              <w:t xml:space="preserve"> review protocol</w:t>
-            </w:r>
-          </w:p>
-        </w:tc>
-        <w:tc>
-          <w:tcPr>
-            <w:tcW w:w="2525" w:type="dxa"/>
-            <w:vAlign w:val="center"/>
-          </w:tcPr>
-          <w:p/>
-        </w:tc>
-        <w:tc>
-          <w:tcPr>
-            <w:tcW w:w="2526" w:type="dxa"/>
-            <w:vAlign w:val="center"/>
-          </w:tcPr>
-          <w:p/>
-        </w:tc>
-        <w:tc>
-          <w:tcPr>
-            <w:tcW w:w="4405" w:type="dxa"/>
-            <w:vAlign w:val="center"/>
-          </w:tcPr>
-          <w:p/>
+              <w:t xml:space="preserve"> email inbox</w:t>
+            </w:r>
+          </w:p>
+        </w:tc>
+        <w:tc>
+          <w:tcPr>
+            <w:tcW w:w="4017" w:type="dxa"/>
+            <w:vAlign w:val="center"/>
+          </w:tcPr>
+          <w:p>
+            <w:r>
+              <w:t>Complete</w:t>
+            </w:r>
+          </w:p>
         </w:tc>
       </w:tr>
       <w:tr>
@@ -425,42 +416,59 @@
         </w:trPr>
         <w:tc>
           <w:tcPr>
-            <w:tcW w:w="2047" w:type="dxa"/>
+            <w:tcW w:w="1862" w:type="dxa"/>
             <w:vMerge/>
           </w:tcPr>
           <w:p/>
         </w:tc>
         <w:tc>
           <w:tcPr>
-            <w:tcW w:w="2447" w:type="dxa"/>
-            <w:vAlign w:val="center"/>
-          </w:tcPr>
-          <w:p>
-            <w:r>
-              <w:t>Completion of pilot searches</w:t>
-            </w:r>
-          </w:p>
-        </w:tc>
-        <w:tc>
-          <w:tcPr>
-            <w:tcW w:w="2525" w:type="dxa"/>
-            <w:vAlign w:val="center"/>
-          </w:tcPr>
-          <w:p/>
-        </w:tc>
-        <w:tc>
-          <w:tcPr>
-            <w:tcW w:w="2526" w:type="dxa"/>
-            <w:vAlign w:val="center"/>
-          </w:tcPr>
-          <w:p/>
-        </w:tc>
-        <w:tc>
-          <w:tcPr>
-            <w:tcW w:w="4405" w:type="dxa"/>
-            <w:vAlign w:val="center"/>
-          </w:tcPr>
-          <w:p/>
+            <w:tcW w:w="2357" w:type="dxa"/>
+            <w:vAlign w:val="center"/>
+          </w:tcPr>
+          <w:p>
+            <w:r>
+              <w:t>Completion of abstract sift</w:t>
+            </w:r>
+          </w:p>
+        </w:tc>
+        <w:tc>
+          <w:tcPr>
+            <w:tcW w:w="2393" w:type="dxa"/>
+            <w:vAlign w:val="center"/>
+          </w:tcPr>
+          <w:p>
+            <w:r>
+              <w:t>EM – 27/10/16</w:t>
+            </w:r>
+          </w:p>
+        </w:tc>
+        <w:tc>
+          <w:tcPr>
+            <w:tcW w:w="3321" w:type="dxa"/>
+            <w:vAlign w:val="center"/>
+          </w:tcPr>
+          <w:p>
+            <w:r>
+              <w:t xml:space="preserve">Excel document: </w:t>
+            </w:r>
+            <w:proofErr w:type="spellStart"/>
+            <w:r>
+              <w:t>Reading_List_abstract_sift</w:t>
+            </w:r>
+            <w:proofErr w:type="spellEnd"/>
+          </w:p>
+        </w:tc>
+        <w:tc>
+          <w:tcPr>
+            <w:tcW w:w="4017" w:type="dxa"/>
+            <w:vAlign w:val="center"/>
+          </w:tcPr>
+          <w:p>
+            <w:r>
+              <w:t>Complete</w:t>
+            </w:r>
+          </w:p>
         </w:tc>
       </w:tr>
       <w:tr>
@@ -469,42 +477,59 @@
         </w:trPr>
         <w:tc>
           <w:tcPr>
-            <w:tcW w:w="2047" w:type="dxa"/>
+            <w:tcW w:w="1862" w:type="dxa"/>
             <w:vMerge/>
           </w:tcPr>
           <w:p/>
         </w:tc>
         <w:tc>
           <w:tcPr>
-            <w:tcW w:w="2447" w:type="dxa"/>
-            <w:vAlign w:val="center"/>
-          </w:tcPr>
-          <w:p>
-            <w:r>
-              <w:t>Completion of full searches</w:t>
-            </w:r>
-          </w:p>
-        </w:tc>
-        <w:tc>
-          <w:tcPr>
-            <w:tcW w:w="2525" w:type="dxa"/>
-            <w:vAlign w:val="center"/>
-          </w:tcPr>
-          <w:p/>
-        </w:tc>
-        <w:tc>
-          <w:tcPr>
-            <w:tcW w:w="2526" w:type="dxa"/>
-            <w:vAlign w:val="center"/>
-          </w:tcPr>
-          <w:p/>
-        </w:tc>
-        <w:tc>
-          <w:tcPr>
-            <w:tcW w:w="4405" w:type="dxa"/>
-            <w:vAlign w:val="center"/>
-          </w:tcPr>
-          <w:p/>
+            <w:tcW w:w="2357" w:type="dxa"/>
+            <w:vAlign w:val="center"/>
+          </w:tcPr>
+          <w:p>
+            <w:r>
+              <w:t>Completion of full searches + downloads</w:t>
+            </w:r>
+          </w:p>
+        </w:tc>
+        <w:tc>
+          <w:tcPr>
+            <w:tcW w:w="2393" w:type="dxa"/>
+            <w:vAlign w:val="center"/>
+          </w:tcPr>
+          <w:p>
+            <w:r>
+              <w:t>EM – 31/10/16</w:t>
+            </w:r>
+          </w:p>
+        </w:tc>
+        <w:tc>
+          <w:tcPr>
+            <w:tcW w:w="3321" w:type="dxa"/>
+            <w:vAlign w:val="center"/>
+          </w:tcPr>
+          <w:p>
+            <w:r>
+              <w:t xml:space="preserve">Excel document: </w:t>
+            </w:r>
+            <w:proofErr w:type="spellStart"/>
+            <w:r>
+              <w:t>Reading_List_further_screening</w:t>
+            </w:r>
+            <w:proofErr w:type="spellEnd"/>
+          </w:p>
+        </w:tc>
+        <w:tc>
+          <w:tcPr>
+            <w:tcW w:w="4017" w:type="dxa"/>
+            <w:vAlign w:val="center"/>
+          </w:tcPr>
+          <w:p>
+            <w:r>
+              <w:t>Complete</w:t>
+            </w:r>
+          </w:p>
         </w:tc>
       </w:tr>
       <w:tr>
@@ -513,43 +538,57 @@
         </w:trPr>
         <w:tc>
           <w:tcPr>
-            <w:tcW w:w="2047" w:type="dxa"/>
-            <w:vMerge w:val="restart"/>
-          </w:tcPr>
-          <w:p>
-            <w:r>
-              <w:t>2</w:t>
-            </w:r>
-          </w:p>
-        </w:tc>
-        <w:tc>
-          <w:tcPr>
-            <w:tcW w:w="2447" w:type="dxa"/>
-            <w:vAlign w:val="center"/>
-          </w:tcPr>
-          <w:p>
-            <w:r>
-              <w:t>Quality Assessment</w:t>
-            </w:r>
-          </w:p>
-        </w:tc>
-        <w:tc>
-          <w:tcPr>
-            <w:tcW w:w="2525" w:type="dxa"/>
-            <w:vAlign w:val="center"/>
-          </w:tcPr>
-          <w:p/>
-        </w:tc>
-        <w:tc>
-          <w:tcPr>
-            <w:tcW w:w="2526" w:type="dxa"/>
-            <w:vAlign w:val="center"/>
-          </w:tcPr>
-          <w:p/>
-        </w:tc>
-        <w:tc>
-          <w:tcPr>
-            <w:tcW w:w="4405" w:type="dxa"/>
+            <w:tcW w:w="1862" w:type="dxa"/>
+          </w:tcPr>
+          <w:p/>
+        </w:tc>
+        <w:tc>
+          <w:tcPr>
+            <w:tcW w:w="2357" w:type="dxa"/>
+            <w:vAlign w:val="center"/>
+          </w:tcPr>
+          <w:p>
+            <w:r>
+              <w:t>Full Text Review</w:t>
+            </w:r>
+          </w:p>
+        </w:tc>
+        <w:tc>
+          <w:tcPr>
+            <w:tcW w:w="2393" w:type="dxa"/>
+            <w:vAlign w:val="center"/>
+          </w:tcPr>
+          <w:p>
+            <w:r>
+              <w:t xml:space="preserve">EM </w:t>
+            </w:r>
+            <w:r>
+              <w:t>–</w:t>
+            </w:r>
+            <w:r>
+              <w:t xml:space="preserve"> </w:t>
+            </w:r>
+            <w:r>
+              <w:t>15/11/16</w:t>
+            </w:r>
+          </w:p>
+        </w:tc>
+        <w:tc>
+          <w:tcPr>
+            <w:tcW w:w="3321" w:type="dxa"/>
+            <w:vAlign w:val="center"/>
+          </w:tcPr>
+          <w:p>
+            <w:proofErr w:type="spellStart"/>
+            <w:r>
+              <w:t>Covidence</w:t>
+            </w:r>
+            <w:proofErr w:type="spellEnd"/>
+          </w:p>
+        </w:tc>
+        <w:tc>
+          <w:tcPr>
+            <w:tcW w:w="4017" w:type="dxa"/>
             <w:vAlign w:val="center"/>
           </w:tcPr>
           <w:p/>
@@ -561,39 +600,52 @@
         </w:trPr>
         <w:tc>
           <w:tcPr>
-            <w:tcW w:w="2047" w:type="dxa"/>
-            <w:vMerge/>
-          </w:tcPr>
-          <w:p/>
-        </w:tc>
-        <w:tc>
-          <w:tcPr>
-            <w:tcW w:w="2447" w:type="dxa"/>
-            <w:vAlign w:val="center"/>
-          </w:tcPr>
-          <w:p>
-            <w:r>
-              <w:t>Risk of bias assessment</w:t>
-            </w:r>
-          </w:p>
-        </w:tc>
-        <w:tc>
-          <w:tcPr>
-            <w:tcW w:w="2525" w:type="dxa"/>
-            <w:vAlign w:val="center"/>
-          </w:tcPr>
-          <w:p/>
-        </w:tc>
-        <w:tc>
-          <w:tcPr>
-            <w:tcW w:w="2526" w:type="dxa"/>
-            <w:vAlign w:val="center"/>
-          </w:tcPr>
-          <w:p/>
-        </w:tc>
-        <w:tc>
-          <w:tcPr>
-            <w:tcW w:w="4405" w:type="dxa"/>
+            <w:tcW w:w="1862" w:type="dxa"/>
+            <w:vMerge w:val="restart"/>
+          </w:tcPr>
+          <w:p>
+            <w:r>
+              <w:lastRenderedPageBreak/>
+              <w:t>2:</w:t>
+            </w:r>
+          </w:p>
+          <w:p/>
+          <w:p>
+            <w:proofErr w:type="spellStart"/>
+            <w:r>
+              <w:t>Covidence</w:t>
+            </w:r>
+            <w:proofErr w:type="spellEnd"/>
+          </w:p>
+        </w:tc>
+        <w:tc>
+          <w:tcPr>
+            <w:tcW w:w="2357" w:type="dxa"/>
+            <w:vAlign w:val="center"/>
+          </w:tcPr>
+          <w:p>
+            <w:r>
+              <w:t>Quality Assessment</w:t>
+            </w:r>
+          </w:p>
+        </w:tc>
+        <w:tc>
+          <w:tcPr>
+            <w:tcW w:w="2393" w:type="dxa"/>
+            <w:vAlign w:val="center"/>
+          </w:tcPr>
+          <w:p/>
+        </w:tc>
+        <w:tc>
+          <w:tcPr>
+            <w:tcW w:w="3321" w:type="dxa"/>
+            <w:vAlign w:val="center"/>
+          </w:tcPr>
+          <w:p/>
+        </w:tc>
+        <w:tc>
+          <w:tcPr>
+            <w:tcW w:w="4017" w:type="dxa"/>
             <w:vAlign w:val="center"/>
           </w:tcPr>
           <w:p/>
@@ -605,39 +657,39 @@
         </w:trPr>
         <w:tc>
           <w:tcPr>
-            <w:tcW w:w="2047" w:type="dxa"/>
+            <w:tcW w:w="1862" w:type="dxa"/>
             <w:vMerge/>
           </w:tcPr>
           <w:p/>
         </w:tc>
         <w:tc>
           <w:tcPr>
-            <w:tcW w:w="2447" w:type="dxa"/>
-            <w:vAlign w:val="center"/>
-          </w:tcPr>
-          <w:p>
-            <w:r>
-              <w:t>Piloting of data extraction form</w:t>
-            </w:r>
-          </w:p>
-        </w:tc>
-        <w:tc>
-          <w:tcPr>
-            <w:tcW w:w="2525" w:type="dxa"/>
-            <w:vAlign w:val="center"/>
-          </w:tcPr>
-          <w:p/>
-        </w:tc>
-        <w:tc>
-          <w:tcPr>
-            <w:tcW w:w="2526" w:type="dxa"/>
-            <w:vAlign w:val="center"/>
-          </w:tcPr>
-          <w:p/>
-        </w:tc>
-        <w:tc>
-          <w:tcPr>
-            <w:tcW w:w="4405" w:type="dxa"/>
+            <w:tcW w:w="2357" w:type="dxa"/>
+            <w:vAlign w:val="center"/>
+          </w:tcPr>
+          <w:p>
+            <w:r>
+              <w:t>Risk of bias assessment</w:t>
+            </w:r>
+          </w:p>
+        </w:tc>
+        <w:tc>
+          <w:tcPr>
+            <w:tcW w:w="2393" w:type="dxa"/>
+            <w:vAlign w:val="center"/>
+          </w:tcPr>
+          <w:p/>
+        </w:tc>
+        <w:tc>
+          <w:tcPr>
+            <w:tcW w:w="3321" w:type="dxa"/>
+            <w:vAlign w:val="center"/>
+          </w:tcPr>
+          <w:p/>
+        </w:tc>
+        <w:tc>
+          <w:tcPr>
+            <w:tcW w:w="4017" w:type="dxa"/>
             <w:vAlign w:val="center"/>
           </w:tcPr>
           <w:p/>
@@ -649,43 +701,39 @@
         </w:trPr>
         <w:tc>
           <w:tcPr>
-            <w:tcW w:w="2047" w:type="dxa"/>
-            <w:vMerge w:val="restart"/>
-          </w:tcPr>
-          <w:p>
-            <w:r>
-              <w:t>3</w:t>
-            </w:r>
-          </w:p>
-        </w:tc>
-        <w:tc>
-          <w:tcPr>
-            <w:tcW w:w="2447" w:type="dxa"/>
-            <w:vAlign w:val="center"/>
-          </w:tcPr>
-          <w:p>
-            <w:r>
-              <w:t>Data extraction</w:t>
-            </w:r>
-          </w:p>
-        </w:tc>
-        <w:tc>
-          <w:tcPr>
-            <w:tcW w:w="2525" w:type="dxa"/>
-            <w:vAlign w:val="center"/>
-          </w:tcPr>
-          <w:p/>
-        </w:tc>
-        <w:tc>
-          <w:tcPr>
-            <w:tcW w:w="2526" w:type="dxa"/>
-            <w:vAlign w:val="center"/>
-          </w:tcPr>
-          <w:p/>
-        </w:tc>
-        <w:tc>
-          <w:tcPr>
-            <w:tcW w:w="4405" w:type="dxa"/>
+            <w:tcW w:w="1862" w:type="dxa"/>
+            <w:vMerge/>
+          </w:tcPr>
+          <w:p/>
+        </w:tc>
+        <w:tc>
+          <w:tcPr>
+            <w:tcW w:w="2357" w:type="dxa"/>
+            <w:vAlign w:val="center"/>
+          </w:tcPr>
+          <w:p>
+            <w:r>
+              <w:t>Piloting of data extraction form</w:t>
+            </w:r>
+          </w:p>
+        </w:tc>
+        <w:tc>
+          <w:tcPr>
+            <w:tcW w:w="2393" w:type="dxa"/>
+            <w:vAlign w:val="center"/>
+          </w:tcPr>
+          <w:p/>
+        </w:tc>
+        <w:tc>
+          <w:tcPr>
+            <w:tcW w:w="3321" w:type="dxa"/>
+            <w:vAlign w:val="center"/>
+          </w:tcPr>
+          <w:p/>
+        </w:tc>
+        <w:tc>
+          <w:tcPr>
+            <w:tcW w:w="4017" w:type="dxa"/>
             <w:vAlign w:val="center"/>
           </w:tcPr>
           <w:p/>
@@ -697,39 +745,43 @@
         </w:trPr>
         <w:tc>
           <w:tcPr>
-            <w:tcW w:w="2047" w:type="dxa"/>
-            <w:vMerge/>
-          </w:tcPr>
-          <w:p/>
-        </w:tc>
-        <w:tc>
-          <w:tcPr>
-            <w:tcW w:w="2447" w:type="dxa"/>
-            <w:vAlign w:val="center"/>
-          </w:tcPr>
-          <w:p>
-            <w:r>
-              <w:t>Table of study characteristics completed</w:t>
-            </w:r>
-          </w:p>
-        </w:tc>
-        <w:tc>
-          <w:tcPr>
-            <w:tcW w:w="2525" w:type="dxa"/>
-            <w:vAlign w:val="center"/>
-          </w:tcPr>
-          <w:p/>
-        </w:tc>
-        <w:tc>
-          <w:tcPr>
-            <w:tcW w:w="2526" w:type="dxa"/>
-            <w:vAlign w:val="center"/>
-          </w:tcPr>
-          <w:p/>
-        </w:tc>
-        <w:tc>
-          <w:tcPr>
-            <w:tcW w:w="4405" w:type="dxa"/>
+            <w:tcW w:w="1862" w:type="dxa"/>
+            <w:vMerge w:val="restart"/>
+          </w:tcPr>
+          <w:p>
+            <w:r>
+              <w:t>3</w:t>
+            </w:r>
+          </w:p>
+        </w:tc>
+        <w:tc>
+          <w:tcPr>
+            <w:tcW w:w="2357" w:type="dxa"/>
+            <w:vAlign w:val="center"/>
+          </w:tcPr>
+          <w:p>
+            <w:r>
+              <w:t>Data extraction</w:t>
+            </w:r>
+          </w:p>
+        </w:tc>
+        <w:tc>
+          <w:tcPr>
+            <w:tcW w:w="2393" w:type="dxa"/>
+            <w:vAlign w:val="center"/>
+          </w:tcPr>
+          <w:p/>
+        </w:tc>
+        <w:tc>
+          <w:tcPr>
+            <w:tcW w:w="3321" w:type="dxa"/>
+            <w:vAlign w:val="center"/>
+          </w:tcPr>
+          <w:p/>
+        </w:tc>
+        <w:tc>
+          <w:tcPr>
+            <w:tcW w:w="4017" w:type="dxa"/>
             <w:vAlign w:val="center"/>
           </w:tcPr>
           <w:p/>
@@ -741,42 +793,39 @@
         </w:trPr>
         <w:tc>
           <w:tcPr>
-            <w:tcW w:w="2047" w:type="dxa"/>
-          </w:tcPr>
-          <w:p>
-            <w:r>
-              <w:t>4</w:t>
-            </w:r>
-          </w:p>
-        </w:tc>
-        <w:tc>
-          <w:tcPr>
-            <w:tcW w:w="2447" w:type="dxa"/>
-            <w:vAlign w:val="center"/>
-          </w:tcPr>
-          <w:p>
-            <w:r>
-              <w:t>Data analysis</w:t>
-            </w:r>
-          </w:p>
-        </w:tc>
-        <w:tc>
-          <w:tcPr>
-            <w:tcW w:w="2525" w:type="dxa"/>
-            <w:vAlign w:val="center"/>
-          </w:tcPr>
-          <w:p/>
-        </w:tc>
-        <w:tc>
-          <w:tcPr>
-            <w:tcW w:w="2526" w:type="dxa"/>
-            <w:vAlign w:val="center"/>
-          </w:tcPr>
-          <w:p/>
-        </w:tc>
-        <w:tc>
-          <w:tcPr>
-            <w:tcW w:w="4405" w:type="dxa"/>
+            <w:tcW w:w="1862" w:type="dxa"/>
+            <w:vMerge/>
+          </w:tcPr>
+          <w:p/>
+        </w:tc>
+        <w:tc>
+          <w:tcPr>
+            <w:tcW w:w="2357" w:type="dxa"/>
+            <w:vAlign w:val="center"/>
+          </w:tcPr>
+          <w:p>
+            <w:r>
+              <w:t>Table of study characteristics completed</w:t>
+            </w:r>
+          </w:p>
+        </w:tc>
+        <w:tc>
+          <w:tcPr>
+            <w:tcW w:w="2393" w:type="dxa"/>
+            <w:vAlign w:val="center"/>
+          </w:tcPr>
+          <w:p/>
+        </w:tc>
+        <w:tc>
+          <w:tcPr>
+            <w:tcW w:w="3321" w:type="dxa"/>
+            <w:vAlign w:val="center"/>
+          </w:tcPr>
+          <w:p/>
+        </w:tc>
+        <w:tc>
+          <w:tcPr>
+            <w:tcW w:w="4017" w:type="dxa"/>
             <w:vAlign w:val="center"/>
           </w:tcPr>
           <w:p/>
@@ -788,38 +837,42 @@
         </w:trPr>
         <w:tc>
           <w:tcPr>
-            <w:tcW w:w="2047" w:type="dxa"/>
-          </w:tcPr>
-          <w:p/>
-        </w:tc>
-        <w:tc>
-          <w:tcPr>
-            <w:tcW w:w="2447" w:type="dxa"/>
-            <w:vAlign w:val="center"/>
-          </w:tcPr>
-          <w:p>
-            <w:r>
-              <w:t>Draft Report</w:t>
-            </w:r>
-          </w:p>
-        </w:tc>
-        <w:tc>
-          <w:tcPr>
-            <w:tcW w:w="2525" w:type="dxa"/>
-            <w:vAlign w:val="center"/>
-          </w:tcPr>
-          <w:p/>
-        </w:tc>
-        <w:tc>
-          <w:tcPr>
-            <w:tcW w:w="2526" w:type="dxa"/>
-            <w:vAlign w:val="center"/>
-          </w:tcPr>
-          <w:p/>
-        </w:tc>
-        <w:tc>
-          <w:tcPr>
-            <w:tcW w:w="4405" w:type="dxa"/>
+            <w:tcW w:w="1862" w:type="dxa"/>
+          </w:tcPr>
+          <w:p>
+            <w:r>
+              <w:t>4</w:t>
+            </w:r>
+          </w:p>
+        </w:tc>
+        <w:tc>
+          <w:tcPr>
+            <w:tcW w:w="2357" w:type="dxa"/>
+            <w:vAlign w:val="center"/>
+          </w:tcPr>
+          <w:p>
+            <w:r>
+              <w:t>Data analysis</w:t>
+            </w:r>
+          </w:p>
+        </w:tc>
+        <w:tc>
+          <w:tcPr>
+            <w:tcW w:w="2393" w:type="dxa"/>
+            <w:vAlign w:val="center"/>
+          </w:tcPr>
+          <w:p/>
+        </w:tc>
+        <w:tc>
+          <w:tcPr>
+            <w:tcW w:w="3321" w:type="dxa"/>
+            <w:vAlign w:val="center"/>
+          </w:tcPr>
+          <w:p/>
+        </w:tc>
+        <w:tc>
+          <w:tcPr>
+            <w:tcW w:w="4017" w:type="dxa"/>
             <w:vAlign w:val="center"/>
           </w:tcPr>
           <w:p/>
@@ -831,38 +884,38 @@
         </w:trPr>
         <w:tc>
           <w:tcPr>
-            <w:tcW w:w="2047" w:type="dxa"/>
-          </w:tcPr>
-          <w:p/>
-        </w:tc>
-        <w:tc>
-          <w:tcPr>
-            <w:tcW w:w="2447" w:type="dxa"/>
-            <w:vAlign w:val="center"/>
-          </w:tcPr>
-          <w:p>
-            <w:r>
-              <w:t>Draft editing</w:t>
-            </w:r>
-          </w:p>
-        </w:tc>
-        <w:tc>
-          <w:tcPr>
-            <w:tcW w:w="2525" w:type="dxa"/>
-            <w:vAlign w:val="center"/>
-          </w:tcPr>
-          <w:p/>
-        </w:tc>
-        <w:tc>
-          <w:tcPr>
-            <w:tcW w:w="2526" w:type="dxa"/>
-            <w:vAlign w:val="center"/>
-          </w:tcPr>
-          <w:p/>
-        </w:tc>
-        <w:tc>
-          <w:tcPr>
-            <w:tcW w:w="4405" w:type="dxa"/>
+            <w:tcW w:w="1862" w:type="dxa"/>
+          </w:tcPr>
+          <w:p/>
+        </w:tc>
+        <w:tc>
+          <w:tcPr>
+            <w:tcW w:w="2357" w:type="dxa"/>
+            <w:vAlign w:val="center"/>
+          </w:tcPr>
+          <w:p>
+            <w:r>
+              <w:t>Draft Report</w:t>
+            </w:r>
+          </w:p>
+        </w:tc>
+        <w:tc>
+          <w:tcPr>
+            <w:tcW w:w="2393" w:type="dxa"/>
+            <w:vAlign w:val="center"/>
+          </w:tcPr>
+          <w:p/>
+        </w:tc>
+        <w:tc>
+          <w:tcPr>
+            <w:tcW w:w="3321" w:type="dxa"/>
+            <w:vAlign w:val="center"/>
+          </w:tcPr>
+          <w:p/>
+        </w:tc>
+        <w:tc>
+          <w:tcPr>
+            <w:tcW w:w="4017" w:type="dxa"/>
             <w:vAlign w:val="center"/>
           </w:tcPr>
           <w:p/>
@@ -874,13 +927,56 @@
         </w:trPr>
         <w:tc>
           <w:tcPr>
-            <w:tcW w:w="2047" w:type="dxa"/>
-          </w:tcPr>
-          <w:p/>
-        </w:tc>
-        <w:tc>
-          <w:tcPr>
-            <w:tcW w:w="2447" w:type="dxa"/>
+            <w:tcW w:w="1862" w:type="dxa"/>
+          </w:tcPr>
+          <w:p/>
+        </w:tc>
+        <w:tc>
+          <w:tcPr>
+            <w:tcW w:w="2357" w:type="dxa"/>
+            <w:vAlign w:val="center"/>
+          </w:tcPr>
+          <w:p>
+            <w:r>
+              <w:t>Draft editing</w:t>
+            </w:r>
+          </w:p>
+        </w:tc>
+        <w:tc>
+          <w:tcPr>
+            <w:tcW w:w="2393" w:type="dxa"/>
+            <w:vAlign w:val="center"/>
+          </w:tcPr>
+          <w:p/>
+        </w:tc>
+        <w:tc>
+          <w:tcPr>
+            <w:tcW w:w="3321" w:type="dxa"/>
+            <w:vAlign w:val="center"/>
+          </w:tcPr>
+          <w:p/>
+        </w:tc>
+        <w:tc>
+          <w:tcPr>
+            <w:tcW w:w="4017" w:type="dxa"/>
+            <w:vAlign w:val="center"/>
+          </w:tcPr>
+          <w:p/>
+        </w:tc>
+      </w:tr>
+      <w:tr>
+        <w:trPr>
+          <w:trHeight w:val="1027"/>
+        </w:trPr>
+        <w:tc>
+          <w:tcPr>
+            <w:tcW w:w="1862" w:type="dxa"/>
+          </w:tcPr>
+          <w:p/>
+        </w:tc>
+        <w:tc>
+          <w:tcPr>
+            <w:tcW w:w="2357" w:type="dxa"/>
             <w:vAlign w:val="center"/>
           </w:tcPr>
           <w:p>
@@ -891,21 +987,21 @@
         </w:tc>
         <w:tc>
           <w:tcPr>
-            <w:tcW w:w="2525" w:type="dxa"/>
-            <w:vAlign w:val="center"/>
-          </w:tcPr>
-          <w:p/>
-        </w:tc>
-        <w:tc>
-          <w:tcPr>
-            <w:tcW w:w="2526" w:type="dxa"/>
-            <w:vAlign w:val="center"/>
-          </w:tcPr>
-          <w:p/>
-        </w:tc>
-        <w:tc>
-          <w:tcPr>
-            <w:tcW w:w="4405" w:type="dxa"/>
+            <w:tcW w:w="2393" w:type="dxa"/>
+            <w:vAlign w:val="center"/>
+          </w:tcPr>
+          <w:p/>
+        </w:tc>
+        <w:tc>
+          <w:tcPr>
+            <w:tcW w:w="3321" w:type="dxa"/>
+            <w:vAlign w:val="center"/>
+          </w:tcPr>
+          <w:p/>
+        </w:tc>
+        <w:tc>
+          <w:tcPr>
+            <w:tcW w:w="4017" w:type="dxa"/>
             <w:vAlign w:val="center"/>
           </w:tcPr>
           <w:p/>
@@ -1037,8 +1133,16 @@
             <w:vAlign w:val="center"/>
           </w:tcPr>
           <w:p>
-            <w:r>
-              <w:t>I</w:t>
+            <w:pPr>
+              <w:rPr>
+                <w:b/>
+              </w:rPr>
+            </w:pPr>
+            <w:r>
+              <w:rPr>
+                <w:b/>
+              </w:rPr>
+              <w:t>1/11/16</w:t>
             </w:r>
           </w:p>
         </w:tc>
@@ -1048,8 +1152,16 @@
             <w:vAlign w:val="center"/>
           </w:tcPr>
           <w:p>
-            <w:r>
-              <w:t>Intervention / Incident</w:t>
+            <w:pPr>
+              <w:rPr>
+                <w:b/>
+              </w:rPr>
+            </w:pPr>
+            <w:r>
+              <w:rPr>
+                <w:b/>
+              </w:rPr>
+              <w:t>Edited to:</w:t>
             </w:r>
           </w:p>
         </w:tc>
@@ -1060,7 +1172,53 @@
           </w:tcPr>
           <w:p>
             <w:r>
-              <w:t>Failing to attain age expected levels of skill in reading</w:t>
+              <w:t xml:space="preserve">Contrasting groups: </w:t>
+            </w:r>
+            <w:proofErr w:type="spellStart"/>
+            <w:r>
+              <w:t>eg</w:t>
+            </w:r>
+            <w:proofErr w:type="spellEnd"/>
+            <w:r>
+              <w:t>.  children vs adults /</w:t>
+            </w:r>
+            <w:proofErr w:type="spellStart"/>
+            <w:r>
+              <w:t>eg</w:t>
+            </w:r>
+            <w:proofErr w:type="spellEnd"/>
+            <w:r>
+              <w:t>.  younger vs older adults / children</w:t>
+            </w:r>
+            <w:r>
+              <w:t xml:space="preserve"> /</w:t>
+            </w:r>
+            <w:proofErr w:type="spellStart"/>
+            <w:r>
+              <w:t>eg</w:t>
+            </w:r>
+            <w:proofErr w:type="spellEnd"/>
+            <w:r>
+              <w:t xml:space="preserve">.  developmental </w:t>
+            </w:r>
+            <w:proofErr w:type="spellStart"/>
+            <w:r>
+              <w:t>dyslelxics</w:t>
+            </w:r>
+            <w:proofErr w:type="spellEnd"/>
+            <w:r>
+              <w:t xml:space="preserve"> vs skilled readers</w:t>
+            </w:r>
+            <w:r>
+              <w:t xml:space="preserve">/ </w:t>
+            </w:r>
+            <w:proofErr w:type="spellStart"/>
+            <w:r>
+              <w:t>eg</w:t>
+            </w:r>
+            <w:proofErr w:type="spellEnd"/>
+            <w:r>
+              <w:t>. low literacy vs children of matched reading ability</w:t>
             </w:r>
           </w:p>
         </w:tc>
@@ -1074,14 +1232,22 @@
             <w:tcW w:w="1776" w:type="dxa"/>
             <w:vAlign w:val="center"/>
           </w:tcPr>
-          <w:p/>
+          <w:p>
+            <w:r>
+              <w:t>I</w:t>
+            </w:r>
+          </w:p>
         </w:tc>
         <w:tc>
           <w:tcPr>
             <w:tcW w:w="1965" w:type="dxa"/>
             <w:vAlign w:val="center"/>
           </w:tcPr>
-          <w:p/>
+          <w:p>
+            <w:r>
+              <w:t>Incident</w:t>
+            </w:r>
+          </w:p>
         </w:tc>
         <w:tc>
           <w:tcPr>
@@ -1090,7 +1256,7 @@
           </w:tcPr>
           <w:p>
             <w:r>
-              <w:t>“functionally illiterate”; “low attainment”; “under-achieving”; “below expectations”; “below average”</w:t>
+              <w:t>Failing to attain age expected levels of skill in reading</w:t>
             </w:r>
           </w:p>
         </w:tc>
@@ -1104,22 +1270,14 @@
             <w:tcW w:w="1776" w:type="dxa"/>
             <w:vAlign w:val="center"/>
           </w:tcPr>
-          <w:p>
-            <w:r>
-              <w:t>C</w:t>
-            </w:r>
-          </w:p>
+          <w:p/>
         </w:tc>
         <w:tc>
           <w:tcPr>
             <w:tcW w:w="1965" w:type="dxa"/>
             <w:vAlign w:val="center"/>
           </w:tcPr>
-          <w:p>
-            <w:r>
-              <w:t>Comparison</w:t>
-            </w:r>
-          </w:p>
+          <w:p/>
         </w:tc>
         <w:tc>
           <w:tcPr>
@@ -1128,7 +1286,7 @@
           </w:tcPr>
           <w:p>
             <w:r>
-              <w:t>Attaining age expected levels of skill in reading</w:t>
+              <w:t>“functionally illiterate”; “low attainment”; “under-achieving”; “below expectations”; “below average”</w:t>
             </w:r>
           </w:p>
         </w:tc>
@@ -1142,14 +1300,22 @@
             <w:tcW w:w="1776" w:type="dxa"/>
             <w:vAlign w:val="center"/>
           </w:tcPr>
-          <w:p/>
+          <w:p>
+            <w:r>
+              <w:t>1/11/16</w:t>
+            </w:r>
+          </w:p>
         </w:tc>
         <w:tc>
           <w:tcPr>
             <w:tcW w:w="1965" w:type="dxa"/>
             <w:vAlign w:val="center"/>
           </w:tcPr>
-          <w:p/>
+          <w:p>
+            <w:r>
+              <w:t>Edited to:</w:t>
+            </w:r>
+          </w:p>
         </w:tc>
         <w:tc>
           <w:tcPr>
@@ -1158,15 +1324,7 @@
           </w:tcPr>
           <w:p>
             <w:r>
-              <w:t xml:space="preserve">Literate; “average attainment”; “high </w:t>
-            </w:r>
-            <w:proofErr w:type="spellStart"/>
-            <w:r>
-              <w:t>attainers</w:t>
-            </w:r>
-            <w:proofErr w:type="spellEnd"/>
-            <w:r>
-              <w:t>”; “above expectations”; “above average”</w:t>
+              <w:t>Differential outcomes on experimental task due to individual differences</w:t>
             </w:r>
           </w:p>
         </w:tc>
@@ -1182,7 +1340,7 @@
           </w:tcPr>
           <w:p>
             <w:r>
-              <w:t>O</w:t>
+              <w:t>C</w:t>
             </w:r>
           </w:p>
         </w:tc>
@@ -1193,7 +1351,7 @@
           </w:tcPr>
           <w:p>
             <w:r>
-              <w:t>Outcomes</w:t>
+              <w:t>Comparison</w:t>
             </w:r>
           </w:p>
         </w:tc>
@@ -1204,10 +1362,7 @@
           </w:tcPr>
           <w:p>
             <w:r>
-              <w:t>Effect sizes of experiments:  Variance explained?  Cohen’s d / (Adjusted) R squared</w:t>
-            </w:r>
-            <w:r>
-              <w:t xml:space="preserve"> / Odds ratio? – standardized measures?</w:t>
+              <w:t>Attaining age expected levels of skill in reading</w:t>
             </w:r>
           </w:p>
         </w:tc>
@@ -1221,6 +1376,85 @@
             <w:tcW w:w="1776" w:type="dxa"/>
             <w:vAlign w:val="center"/>
           </w:tcPr>
+          <w:p/>
+        </w:tc>
+        <w:tc>
+          <w:tcPr>
+            <w:tcW w:w="1965" w:type="dxa"/>
+            <w:vAlign w:val="center"/>
+          </w:tcPr>
+          <w:p/>
+        </w:tc>
+        <w:tc>
+          <w:tcPr>
+            <w:tcW w:w="10209" w:type="dxa"/>
+            <w:vAlign w:val="center"/>
+          </w:tcPr>
+          <w:p>
+            <w:r>
+              <w:t xml:space="preserve">Literate; “average attainment”; “high </w:t>
+            </w:r>
+            <w:proofErr w:type="spellStart"/>
+            <w:r>
+              <w:t>attainers</w:t>
+            </w:r>
+            <w:proofErr w:type="spellEnd"/>
+            <w:r>
+              <w:t>”; “above expectations”; “above average”</w:t>
+            </w:r>
+          </w:p>
+        </w:tc>
+      </w:tr>
+      <w:tr>
+        <w:trPr>
+          <w:trHeight w:val="730"/>
+        </w:trPr>
+        <w:tc>
+          <w:tcPr>
+            <w:tcW w:w="1776" w:type="dxa"/>
+            <w:vAlign w:val="center"/>
+          </w:tcPr>
+          <w:p>
+            <w:r>
+              <w:t>O</w:t>
+            </w:r>
+          </w:p>
+        </w:tc>
+        <w:tc>
+          <w:tcPr>
+            <w:tcW w:w="1965" w:type="dxa"/>
+            <w:vAlign w:val="center"/>
+          </w:tcPr>
+          <w:p>
+            <w:r>
+              <w:t>Outcomes</w:t>
+            </w:r>
+          </w:p>
+        </w:tc>
+        <w:tc>
+          <w:tcPr>
+            <w:tcW w:w="10209" w:type="dxa"/>
+            <w:vAlign w:val="center"/>
+          </w:tcPr>
+          <w:p>
+            <w:r>
+              <w:t>Effect sizes of experiments:  Variance explained?  Cohen’s d / (Adjusted) R squared</w:t>
+            </w:r>
+            <w:r>
+              <w:t xml:space="preserve"> / Odds ratio? – standardized measures?</w:t>
+            </w:r>
+          </w:p>
+        </w:tc>
+      </w:tr>
+      <w:tr>
+        <w:trPr>
+          <w:trHeight w:val="730"/>
+        </w:trPr>
+        <w:tc>
+          <w:tcPr>
+            <w:tcW w:w="1776" w:type="dxa"/>
+            <w:vAlign w:val="center"/>
+          </w:tcPr>
           <w:p>
             <w:r>
               <w:t>C</w:t>
@@ -1246,6 +1480,140 @@
           <w:p>
             <w:r>
               <w:t>United Kingdom?</w:t>
+            </w:r>
+          </w:p>
+        </w:tc>
+      </w:tr>
+    </w:tbl>
+    <w:p/>
+    <w:tbl>
+      <w:tblPr>
+        <w:tblStyle w:val="TableGrid"/>
+        <w:tblW w:w="0" w:type="auto"/>
+        <w:tblLook w:val="04A0" w:firstRow="1" w:lastRow="0" w:firstColumn="1" w:lastColumn="0" w:noHBand="0" w:noVBand="1"/>
+      </w:tblPr>
+      <w:tblGrid>
+        <w:gridCol w:w="2047"/>
+        <w:gridCol w:w="2447"/>
+        <w:gridCol w:w="2525"/>
+        <w:gridCol w:w="2526"/>
+        <w:gridCol w:w="4405"/>
+      </w:tblGrid>
+      <w:tr>
+        <w:tc>
+          <w:tcPr>
+            <w:tcW w:w="2047" w:type="dxa"/>
+          </w:tcPr>
+          <w:p>
+            <w:pPr>
+              <w:pStyle w:val="ListParagraph"/>
+              <w:rPr>
+                <w:b/>
+              </w:rPr>
+            </w:pPr>
+          </w:p>
+        </w:tc>
+        <w:tc>
+          <w:tcPr>
+            <w:tcW w:w="2447" w:type="dxa"/>
+          </w:tcPr>
+          <w:p>
+            <w:pPr>
+              <w:pStyle w:val="ListParagraph"/>
+              <w:numPr>
+                <w:ilvl w:val="0"/>
+                <w:numId w:val="3"/>
+              </w:numPr>
+              <w:rPr>
+                <w:b/>
+              </w:rPr>
+            </w:pPr>
+            <w:r>
+              <w:rPr>
+                <w:b/>
+              </w:rPr>
+              <w:t xml:space="preserve"> </w:t>
+            </w:r>
+            <w:r>
+              <w:rPr>
+                <w:b/>
+              </w:rPr>
+              <w:t>Search</w:t>
+            </w:r>
+          </w:p>
+        </w:tc>
+        <w:tc>
+          <w:tcPr>
+            <w:tcW w:w="2525" w:type="dxa"/>
+          </w:tcPr>
+          <w:p>
+            <w:pPr>
+              <w:pStyle w:val="ListParagraph"/>
+              <w:numPr>
+                <w:ilvl w:val="0"/>
+                <w:numId w:val="3"/>
+              </w:numPr>
+              <w:rPr>
+                <w:b/>
+              </w:rPr>
+            </w:pPr>
+            <w:r>
+              <w:rPr>
+                <w:b/>
+              </w:rPr>
+              <w:t xml:space="preserve"> </w:t>
+            </w:r>
+            <w:r>
+              <w:rPr>
+                <w:b/>
+              </w:rPr>
+              <w:t>Appraisal</w:t>
+            </w:r>
+          </w:p>
+        </w:tc>
+        <w:tc>
+          <w:tcPr>
+            <w:tcW w:w="2526" w:type="dxa"/>
+          </w:tcPr>
+          <w:p>
+            <w:pPr>
+              <w:pStyle w:val="ListParagraph"/>
+              <w:numPr>
+                <w:ilvl w:val="0"/>
+                <w:numId w:val="3"/>
+              </w:numPr>
+              <w:rPr>
+                <w:b/>
+              </w:rPr>
+            </w:pPr>
+            <w:r>
+              <w:rPr>
+                <w:b/>
+              </w:rPr>
+              <w:t>Synthesis</w:t>
+            </w:r>
+          </w:p>
+        </w:tc>
+        <w:tc>
+          <w:tcPr>
+            <w:tcW w:w="4405" w:type="dxa"/>
+          </w:tcPr>
+          <w:p>
+            <w:pPr>
+              <w:pStyle w:val="ListParagraph"/>
+              <w:numPr>
+                <w:ilvl w:val="0"/>
+                <w:numId w:val="3"/>
+              </w:numPr>
+              <w:rPr>
+                <w:b/>
+              </w:rPr>
+            </w:pPr>
+            <w:r>
+              <w:rPr>
+                <w:b/>
+              </w:rPr>
+              <w:t>Analysis</w:t>
             </w:r>
           </w:p>
         </w:tc>
@@ -1573,7 +1941,7 @@
         </w:numPr>
       </w:pPr>
       <w:r>
-        <w:t>Effects of person level measures / item level measures and interactions</w:t>
+        <w:t>Reaction times</w:t>
       </w:r>
     </w:p>
     <w:p>
@@ -1585,7 +1953,7 @@
         </w:numPr>
       </w:pPr>
       <w:r>
-        <w:t>Variation in size and direction of effect</w:t>
+        <w:t>Accuracy</w:t>
       </w:r>
     </w:p>
     <w:p/>
@@ -1612,6 +1980,9 @@
       <w:r>
         <w:t>Schools</w:t>
       </w:r>
+      <w:r>
+        <w:t xml:space="preserve"> / education settings</w:t>
+      </w:r>
     </w:p>
     <w:p>
       <w:pPr>
@@ -1639,134 +2010,139 @@
     </w:p>
     <w:p>
       <w:pPr>
-        <w:pStyle w:val="ListParagraph"/>
-        <w:numPr>
-          <w:ilvl w:val="0"/>
-          <w:numId w:val="2"/>
-        </w:numPr>
-      </w:pPr>
-      <w:r>
-        <w:t xml:space="preserve">Search Strategy:  </w:t>
-      </w:r>
-    </w:p>
-    <w:p>
-      <w:pPr>
-        <w:pStyle w:val="ListParagraph"/>
-        <w:numPr>
-          <w:ilvl w:val="1"/>
-          <w:numId w:val="2"/>
-        </w:numPr>
-      </w:pPr>
-      <w:r>
-        <w:t>Electronic database search of</w:t>
-      </w:r>
-    </w:p>
-    <w:p>
-      <w:pPr>
-        <w:pStyle w:val="ListParagraph"/>
-        <w:numPr>
-          <w:ilvl w:val="2"/>
-          <w:numId w:val="2"/>
-        </w:numPr>
-      </w:pPr>
-      <w:r>
-        <w:t>E</w:t>
-      </w:r>
-      <w:r>
-        <w:t>BSCO</w:t>
-      </w:r>
-      <w:r>
-        <w:t>host</w:t>
-      </w:r>
-    </w:p>
-    <w:p>
-      <w:pPr>
-        <w:pStyle w:val="ListParagraph"/>
-        <w:numPr>
-          <w:ilvl w:val="3"/>
-          <w:numId w:val="2"/>
-        </w:numPr>
-      </w:pPr>
-      <w:r>
-        <w:t>Academic Search Complete</w:t>
-      </w:r>
-    </w:p>
-    <w:p>
-      <w:pPr>
-        <w:pStyle w:val="ListParagraph"/>
-        <w:numPr>
-          <w:ilvl w:val="3"/>
-          <w:numId w:val="2"/>
-        </w:numPr>
-      </w:pPr>
-      <w:r>
-        <w:t>American Doctoral Dissertations</w:t>
-      </w:r>
-    </w:p>
-    <w:p>
-      <w:pPr>
-        <w:pStyle w:val="ListParagraph"/>
-        <w:numPr>
-          <w:ilvl w:val="3"/>
-          <w:numId w:val="2"/>
-        </w:numPr>
-      </w:pPr>
-      <w:r>
-        <w:t>British Education Index</w:t>
-      </w:r>
-    </w:p>
-    <w:p>
-      <w:pPr>
-        <w:pStyle w:val="ListParagraph"/>
-        <w:numPr>
-          <w:ilvl w:val="3"/>
-          <w:numId w:val="2"/>
-        </w:numPr>
-      </w:pPr>
-      <w:r>
-        <w:t>Child Development and Adolescent Studies</w:t>
-      </w:r>
-    </w:p>
-    <w:p>
-      <w:pPr>
-        <w:pStyle w:val="ListParagraph"/>
-        <w:numPr>
-          <w:ilvl w:val="3"/>
-          <w:numId w:val="2"/>
-        </w:numPr>
-      </w:pPr>
-      <w:r>
-        <w:t>ERIC</w:t>
-      </w:r>
-    </w:p>
-    <w:p>
-      <w:pPr>
-        <w:pStyle w:val="ListParagraph"/>
-        <w:numPr>
-          <w:ilvl w:val="3"/>
-          <w:numId w:val="2"/>
-        </w:numPr>
-      </w:pPr>
-      <w:proofErr w:type="spellStart"/>
-      <w:r>
-        <w:t>PsychInfo</w:t>
-      </w:r>
-      <w:proofErr w:type="spellEnd"/>
-    </w:p>
-    <w:p>
-      <w:pPr>
-        <w:pStyle w:val="ListParagraph"/>
-        <w:numPr>
-          <w:ilvl w:val="3"/>
-          <w:numId w:val="2"/>
-        </w:numPr>
-      </w:pPr>
-      <w:proofErr w:type="spellStart"/>
-      <w:r>
-        <w:t>PsycArticles</w:t>
-      </w:r>
+        <w:ind w:left="1800"/>
+      </w:pPr>
       <w:bookmarkStart w:id="0" w:name="_GoBack"/>
       <w:bookmarkEnd w:id="0"/>
+    </w:p>
+    <w:p>
+      <w:pPr>
+        <w:pStyle w:val="ListParagraph"/>
+        <w:numPr>
+          <w:ilvl w:val="0"/>
+          <w:numId w:val="2"/>
+        </w:numPr>
+      </w:pPr>
+      <w:r>
+        <w:t xml:space="preserve">Search Strategy:  </w:t>
+      </w:r>
+    </w:p>
+    <w:p>
+      <w:pPr>
+        <w:pStyle w:val="ListParagraph"/>
+        <w:numPr>
+          <w:ilvl w:val="1"/>
+          <w:numId w:val="2"/>
+        </w:numPr>
+      </w:pPr>
+      <w:r>
+        <w:t>Electronic database search of</w:t>
+      </w:r>
+    </w:p>
+    <w:p>
+      <w:pPr>
+        <w:pStyle w:val="ListParagraph"/>
+        <w:numPr>
+          <w:ilvl w:val="2"/>
+          <w:numId w:val="2"/>
+        </w:numPr>
+      </w:pPr>
+      <w:r>
+        <w:t>E</w:t>
+      </w:r>
+      <w:r>
+        <w:t>BSCO</w:t>
+      </w:r>
+      <w:r>
+        <w:t>host</w:t>
+      </w:r>
+    </w:p>
+    <w:p>
+      <w:pPr>
+        <w:pStyle w:val="ListParagraph"/>
+        <w:numPr>
+          <w:ilvl w:val="3"/>
+          <w:numId w:val="2"/>
+        </w:numPr>
+      </w:pPr>
+      <w:r>
+        <w:t>Academic Search Complete</w:t>
+      </w:r>
+    </w:p>
+    <w:p>
+      <w:pPr>
+        <w:pStyle w:val="ListParagraph"/>
+        <w:numPr>
+          <w:ilvl w:val="3"/>
+          <w:numId w:val="2"/>
+        </w:numPr>
+      </w:pPr>
+      <w:r>
+        <w:t>American Doctoral Dissertations</w:t>
+      </w:r>
+    </w:p>
+    <w:p>
+      <w:pPr>
+        <w:pStyle w:val="ListParagraph"/>
+        <w:numPr>
+          <w:ilvl w:val="3"/>
+          <w:numId w:val="2"/>
+        </w:numPr>
+      </w:pPr>
+      <w:r>
+        <w:t>British Education Index</w:t>
+      </w:r>
+    </w:p>
+    <w:p>
+      <w:pPr>
+        <w:pStyle w:val="ListParagraph"/>
+        <w:numPr>
+          <w:ilvl w:val="3"/>
+          <w:numId w:val="2"/>
+        </w:numPr>
+      </w:pPr>
+      <w:r>
+        <w:t>Child Development and Adolescent Studies</w:t>
+      </w:r>
+    </w:p>
+    <w:p>
+      <w:pPr>
+        <w:pStyle w:val="ListParagraph"/>
+        <w:numPr>
+          <w:ilvl w:val="3"/>
+          <w:numId w:val="2"/>
+        </w:numPr>
+      </w:pPr>
+      <w:r>
+        <w:t>ERIC</w:t>
+      </w:r>
+    </w:p>
+    <w:p>
+      <w:pPr>
+        <w:pStyle w:val="ListParagraph"/>
+        <w:numPr>
+          <w:ilvl w:val="3"/>
+          <w:numId w:val="2"/>
+        </w:numPr>
+      </w:pPr>
+      <w:proofErr w:type="spellStart"/>
+      <w:r>
+        <w:t>PsychInfo</w:t>
+      </w:r>
+      <w:proofErr w:type="spellEnd"/>
+    </w:p>
+    <w:p>
+      <w:pPr>
+        <w:pStyle w:val="ListParagraph"/>
+        <w:numPr>
+          <w:ilvl w:val="3"/>
+          <w:numId w:val="2"/>
+        </w:numPr>
+      </w:pPr>
+      <w:proofErr w:type="spellStart"/>
+      <w:r>
+        <w:t>PsycArticles</w:t>
+      </w:r>
       <w:proofErr w:type="spellEnd"/>
     </w:p>
     <w:p>
@@ -2375,11 +2751,103 @@
       </w:pPr>
     </w:lvl>
   </w:abstractNum>
+  <w:abstractNum w:abstractNumId="2">
+    <w:nsid w:val="7FD44CD5"/>
+    <w:multiLevelType w:val="hybridMultilevel"/>
+    <w:tmpl w:val="D1F8A402"/>
+    <w:lvl w:ilvl="0" w:tplc="0409000F">
+      <w:start w:val="1"/>
+      <w:numFmt w:val="decimal"/>
+      <w:lvlText w:val="%1."/>
+      <w:lvlJc w:val="left"/>
+      <w:pPr>
+        <w:ind w:left="720" w:hanging="360"/>
+      </w:pPr>
+      <w:rPr>
+        <w:rFonts w:hint="default"/>
+      </w:rPr>
+    </w:lvl>
+    <w:lvl w:ilvl="1" w:tplc="04090019" w:tentative="1">
+      <w:start w:val="1"/>
+      <w:numFmt w:val="lowerLetter"/>
+      <w:lvlText w:val="%2."/>
+      <w:lvlJc w:val="left"/>
+      <w:pPr>
+        <w:ind w:left="1440" w:hanging="360"/>
+      </w:pPr>
+    </w:lvl>
+    <w:lvl w:ilvl="2" w:tplc="0409001B" w:tentative="1">
+      <w:start w:val="1"/>
+      <w:numFmt w:val="lowerRoman"/>
+      <w:lvlText w:val="%3."/>
+      <w:lvlJc w:val="right"/>
+      <w:pPr>
+        <w:ind w:left="2160" w:hanging="180"/>
+      </w:pPr>
+    </w:lvl>
+    <w:lvl w:ilvl="3" w:tplc="0409000F" w:tentative="1">
+      <w:start w:val="1"/>
+      <w:numFmt w:val="decimal"/>
+      <w:lvlText w:val="%4."/>
+      <w:lvlJc w:val="left"/>
+      <w:pPr>
+        <w:ind w:left="2880" w:hanging="360"/>
+      </w:pPr>
+    </w:lvl>
+    <w:lvl w:ilvl="4" w:tplc="04090019" w:tentative="1">
+      <w:start w:val="1"/>
+      <w:numFmt w:val="lowerLetter"/>
+      <w:lvlText w:val="%5."/>
+      <w:lvlJc w:val="left"/>
+      <w:pPr>
+        <w:ind w:left="3600" w:hanging="360"/>
+      </w:pPr>
+    </w:lvl>
+    <w:lvl w:ilvl="5" w:tplc="0409001B" w:tentative="1">
+      <w:start w:val="1"/>
+      <w:numFmt w:val="lowerRoman"/>
+      <w:lvlText w:val="%6."/>
+      <w:lvlJc w:val="right"/>
+      <w:pPr>
+        <w:ind w:left="4320" w:hanging="180"/>
+      </w:pPr>
+    </w:lvl>
+    <w:lvl w:ilvl="6" w:tplc="0409000F" w:tentative="1">
+      <w:start w:val="1"/>
+      <w:numFmt w:val="decimal"/>
+      <w:lvlText w:val="%7."/>
+      <w:lvlJc w:val="left"/>
+      <w:pPr>
+        <w:ind w:left="5040" w:hanging="360"/>
+      </w:pPr>
+    </w:lvl>
+    <w:lvl w:ilvl="7" w:tplc="04090019" w:tentative="1">
+      <w:start w:val="1"/>
+      <w:numFmt w:val="lowerLetter"/>
+      <w:lvlText w:val="%8."/>
+      <w:lvlJc w:val="left"/>
+      <w:pPr>
+        <w:ind w:left="5760" w:hanging="360"/>
+      </w:pPr>
+    </w:lvl>
+    <w:lvl w:ilvl="8" w:tplc="0409001B" w:tentative="1">
+      <w:start w:val="1"/>
+      <w:numFmt w:val="lowerRoman"/>
+      <w:lvlText w:val="%9."/>
+      <w:lvlJc w:val="right"/>
+      <w:pPr>
+        <w:ind w:left="6480" w:hanging="180"/>
+      </w:pPr>
+    </w:lvl>
+  </w:abstractNum>
   <w:num w:numId="1">
     <w:abstractNumId w:val="1"/>
   </w:num>
   <w:num w:numId="2">
     <w:abstractNumId w:val="0"/>
+  </w:num>
+  <w:num w:numId="3">
+    <w:abstractNumId w:val="2"/>
   </w:num>
 </w:numbering>
 </file>

</xml_diff>